<commit_message>
#19: write-up.docx, fix typos
</commit_message>
<xml_diff>
--- a/lab1/write-up.docx
+++ b/lab1/write-up.docx
@@ -420,7 +420,34 @@
           <w:szCs w:val="24"/>
           <w:lang w:val="en-CA"/>
         </w:rPr>
-        <w:t>coach’s</w:t>
+        <w:t>coach</w:t>
+      </w:r>
+      <w:r>
+        <w:rPr>
+          <w:rFonts w:ascii="Arial" w:hAnsi="Arial" w:cs="Arial"/>
+          <w:sz w:val="24"/>
+          <w:szCs w:val="24"/>
+          <w:lang w:val="en-CA"/>
+        </w:rPr>
+        <w:t>e</w:t>
+      </w:r>
+      <w:r>
+        <w:rPr>
+          <w:rFonts w:ascii="Arial" w:hAnsi="Arial" w:cs="Arial"/>
+          <w:sz w:val="24"/>
+          <w:szCs w:val="24"/>
+          <w:lang w:val="en-CA"/>
+        </w:rPr>
+        <w:t>s</w:t>
+      </w:r>
+      <w:r>
+        <w:rPr>
+          <w:rFonts w:ascii="Arial" w:hAnsi="Arial" w:cs="Arial"/>
+          <w:sz w:val="24"/>
+          <w:szCs w:val="24"/>
+          <w:lang w:val="en-CA"/>
+        </w:rPr>
+        <w:t>’</w:t>
       </w:r>
       <w:r>
         <w:rPr>
@@ -582,7 +609,34 @@
           <w:szCs w:val="24"/>
           <w:lang w:val="en-CA"/>
         </w:rPr>
-        <w:t>coach’s</w:t>
+        <w:t>coach</w:t>
+      </w:r>
+      <w:r>
+        <w:rPr>
+          <w:rFonts w:ascii="Arial" w:hAnsi="Arial" w:cs="Arial"/>
+          <w:sz w:val="24"/>
+          <w:szCs w:val="24"/>
+          <w:lang w:val="en-CA"/>
+        </w:rPr>
+        <w:t>e</w:t>
+      </w:r>
+      <w:r>
+        <w:rPr>
+          <w:rFonts w:ascii="Arial" w:hAnsi="Arial" w:cs="Arial"/>
+          <w:sz w:val="24"/>
+          <w:szCs w:val="24"/>
+          <w:lang w:val="en-CA"/>
+        </w:rPr>
+        <w:t>s</w:t>
+      </w:r>
+      <w:r>
+        <w:rPr>
+          <w:rFonts w:ascii="Arial" w:hAnsi="Arial" w:cs="Arial"/>
+          <w:sz w:val="24"/>
+          <w:szCs w:val="24"/>
+          <w:lang w:val="en-CA"/>
+        </w:rPr>
+        <w:t>’</w:t>
       </w:r>
       <w:r>
         <w:rPr>
@@ -1984,16 +2038,7 @@
           <w:szCs w:val="24"/>
           <w:lang w:val="en-CA"/>
         </w:rPr>
-        <w:t xml:space="preserve">: total </w:t>
-      </w:r>
-      <w:r>
-        <w:rPr>
-          <w:rFonts w:ascii="Arial" w:hAnsi="Arial" w:cs="Arial"/>
-          <w:sz w:val="24"/>
-          <w:szCs w:val="24"/>
-          <w:lang w:val="en-CA"/>
-        </w:rPr>
-        <w:t>2017 season wins for a given team</w:t>
+        <w:t>: total 2017 season wins for a given team</w:t>
       </w:r>
     </w:p>
     <w:p>
@@ -4324,7 +4369,7 @@
       <w:proofErr w:type="spellStart"/>
       <w:r>
         <w:rPr>
-          <w:rFonts w:ascii="Arial" w:hAnsi="Arial" w:cs="Arial"/>
+          <w:rFonts w:ascii="Courier New" w:hAnsi="Courier New" w:cs="Courier New"/>
           <w:sz w:val="24"/>
           <w:szCs w:val="24"/>
           <w:lang w:val="en-CA"/>
@@ -5842,65 +5887,334 @@
         </w:rPr>
         <w:t>.</w:t>
       </w:r>
+    </w:p>
+    <w:p>
+      <w:pPr>
+        <w:rPr>
+          <w:rFonts w:ascii="Arial" w:hAnsi="Arial" w:cs="Arial"/>
+          <w:b/>
+          <w:sz w:val="24"/>
+          <w:szCs w:val="24"/>
+          <w:lang w:val="en-CA"/>
+        </w:rPr>
+      </w:pPr>
+      <w:r>
+        <w:rPr>
+          <w:rFonts w:ascii="Arial" w:hAnsi="Arial" w:cs="Arial"/>
+          <w:b/>
+          <w:sz w:val="24"/>
+          <w:szCs w:val="24"/>
+          <w:lang w:val="en-CA"/>
+        </w:rPr>
+        <w:t>Conclusions</w:t>
+      </w:r>
+    </w:p>
+    <w:p>
+      <w:pPr>
+        <w:rPr>
+          <w:rFonts w:ascii="Arial" w:hAnsi="Arial" w:cs="Arial"/>
+          <w:sz w:val="24"/>
+          <w:szCs w:val="24"/>
+          <w:lang w:val="en-CA"/>
+        </w:rPr>
+      </w:pPr>
+      <w:r>
+        <w:rPr>
+          <w:rFonts w:ascii="Arial" w:hAnsi="Arial" w:cs="Arial"/>
+          <w:sz w:val="24"/>
+          <w:szCs w:val="24"/>
+          <w:lang w:val="en-CA"/>
+        </w:rPr>
+        <w:t xml:space="preserve">Choosing an appropriate regression model is often an important </w:t>
+      </w:r>
+      <w:r>
+        <w:rPr>
+          <w:rFonts w:ascii="Arial" w:hAnsi="Arial" w:cs="Arial"/>
+          <w:sz w:val="24"/>
+          <w:szCs w:val="24"/>
+          <w:lang w:val="en-CA"/>
+        </w:rPr>
+        <w:t xml:space="preserve">task when attempting to make a prediction. As indicated in this study, </w:t>
+      </w:r>
+      <w:r>
+        <w:rPr>
+          <w:rFonts w:ascii="Arial" w:hAnsi="Arial" w:cs="Arial"/>
+          <w:sz w:val="24"/>
+          <w:szCs w:val="24"/>
+          <w:lang w:val="en-CA"/>
+        </w:rPr>
+        <w:t>the linear regression model</w:t>
+      </w:r>
+      <w:r>
+        <w:rPr>
+          <w:rFonts w:ascii="Arial" w:hAnsi="Arial" w:cs="Arial"/>
+          <w:sz w:val="24"/>
+          <w:szCs w:val="24"/>
+          <w:lang w:val="en-CA"/>
+        </w:rPr>
+        <w:t xml:space="preserve"> using </w:t>
+      </w:r>
+      <w:proofErr w:type="spellStart"/>
+      <w:r>
+        <w:rPr>
+          <w:rFonts w:ascii="Arial" w:hAnsi="Arial" w:cs="Arial"/>
+          <w:sz w:val="24"/>
+          <w:szCs w:val="24"/>
+          <w:lang w:val="en-CA"/>
+        </w:rPr>
+        <w:t>sklearn</w:t>
+      </w:r>
+      <w:proofErr w:type="spellEnd"/>
+      <w:r>
+        <w:rPr>
+          <w:rFonts w:ascii="Arial" w:hAnsi="Arial" w:cs="Arial"/>
+          <w:sz w:val="24"/>
+          <w:szCs w:val="24"/>
+          <w:lang w:val="en-CA"/>
+        </w:rPr>
+        <w:t xml:space="preserve"> </w:t>
+      </w:r>
+      <w:proofErr w:type="spellStart"/>
+      <w:r>
+        <w:rPr>
+          <w:rFonts w:ascii="Courier New" w:hAnsi="Courier New" w:cs="Courier New"/>
+          <w:sz w:val="24"/>
+          <w:szCs w:val="24"/>
+          <w:lang w:val="en-CA"/>
+        </w:rPr>
+        <w:t>LinearRegression</w:t>
+      </w:r>
+      <w:proofErr w:type="spellEnd"/>
+      <w:r>
+        <w:rPr>
+          <w:rFonts w:ascii="Arial" w:hAnsi="Arial" w:cs="Arial"/>
+          <w:sz w:val="24"/>
+          <w:szCs w:val="24"/>
+          <w:lang w:val="en-CA"/>
+        </w:rPr>
+        <w:t xml:space="preserve"> generate</w:t>
+      </w:r>
+      <w:r>
+        <w:rPr>
+          <w:rFonts w:ascii="Arial" w:hAnsi="Arial" w:cs="Arial"/>
+          <w:sz w:val="24"/>
+          <w:szCs w:val="24"/>
+          <w:lang w:val="en-CA"/>
+        </w:rPr>
+        <w:t>s</w:t>
+      </w:r>
+      <w:r>
+        <w:rPr>
+          <w:rFonts w:ascii="Arial" w:hAnsi="Arial" w:cs="Arial"/>
+          <w:sz w:val="24"/>
+          <w:szCs w:val="24"/>
+          <w:lang w:val="en-CA"/>
+        </w:rPr>
+        <w:t xml:space="preserve"> an r-squared significantly worse than the o</w:t>
+      </w:r>
+      <w:r>
+        <w:rPr>
+          <w:rFonts w:ascii="Arial" w:hAnsi="Arial" w:cs="Arial"/>
+          <w:sz w:val="24"/>
+          <w:szCs w:val="24"/>
+          <w:lang w:val="en-CA"/>
+        </w:rPr>
+        <w:t>rdinary least squares</w:t>
+      </w:r>
+      <w:r>
+        <w:rPr>
+          <w:rFonts w:ascii="Arial" w:hAnsi="Arial" w:cs="Arial"/>
+          <w:sz w:val="24"/>
+          <w:szCs w:val="24"/>
+          <w:lang w:val="en-CA"/>
+        </w:rPr>
+        <w:t xml:space="preserve"> </w:t>
+      </w:r>
+      <w:r>
+        <w:rPr>
+          <w:rFonts w:ascii="Arial" w:hAnsi="Arial" w:cs="Arial"/>
+          <w:sz w:val="24"/>
+          <w:szCs w:val="24"/>
+          <w:lang w:val="en-CA"/>
+        </w:rPr>
+        <w:t xml:space="preserve">available through the </w:t>
+      </w:r>
+      <w:proofErr w:type="spellStart"/>
+      <w:r>
+        <w:rPr>
+          <w:rFonts w:ascii="Courier New" w:hAnsi="Courier New" w:cs="Courier New"/>
+          <w:sz w:val="24"/>
+          <w:szCs w:val="24"/>
+          <w:lang w:val="en-CA"/>
+        </w:rPr>
+        <w:t>statsmodel</w:t>
+      </w:r>
+      <w:proofErr w:type="spellEnd"/>
+      <w:r>
+        <w:rPr>
+          <w:rFonts w:ascii="Arial" w:hAnsi="Arial" w:cs="Arial"/>
+          <w:sz w:val="24"/>
+          <w:szCs w:val="24"/>
+          <w:lang w:val="en-CA"/>
+        </w:rPr>
+        <w:t xml:space="preserve"> package</w:t>
+      </w:r>
+      <w:r>
+        <w:rPr>
+          <w:rFonts w:ascii="Arial" w:hAnsi="Arial" w:cs="Arial"/>
+          <w:sz w:val="24"/>
+          <w:szCs w:val="24"/>
+          <w:lang w:val="en-CA"/>
+        </w:rPr>
+        <w:t>.</w:t>
+      </w:r>
+      <w:r>
+        <w:rPr>
+          <w:rFonts w:ascii="Arial" w:hAnsi="Arial" w:cs="Arial"/>
+          <w:sz w:val="24"/>
+          <w:szCs w:val="24"/>
+          <w:lang w:val="en-CA"/>
+        </w:rPr>
+        <w:t xml:space="preserve"> Both techniques though </w:t>
+      </w:r>
+      <w:r>
+        <w:rPr>
+          <w:rFonts w:ascii="Arial" w:hAnsi="Arial" w:cs="Arial"/>
+          <w:sz w:val="24"/>
+          <w:szCs w:val="24"/>
+          <w:lang w:val="en-CA"/>
+        </w:rPr>
+        <w:t xml:space="preserve">having </w:t>
+      </w:r>
+      <w:r>
+        <w:rPr>
+          <w:rFonts w:ascii="Arial" w:hAnsi="Arial" w:cs="Arial"/>
+          <w:sz w:val="24"/>
+          <w:szCs w:val="24"/>
+          <w:lang w:val="en-CA"/>
+        </w:rPr>
+        <w:t>different</w:t>
+      </w:r>
+      <w:r>
+        <w:rPr>
+          <w:rFonts w:ascii="Arial" w:hAnsi="Arial" w:cs="Arial"/>
+          <w:sz w:val="24"/>
+          <w:szCs w:val="24"/>
+          <w:lang w:val="en-CA"/>
+        </w:rPr>
+        <w:t xml:space="preserve"> results</w:t>
+      </w:r>
+      <w:r>
+        <w:rPr>
+          <w:rFonts w:ascii="Arial" w:hAnsi="Arial" w:cs="Arial"/>
+          <w:sz w:val="24"/>
+          <w:szCs w:val="24"/>
+          <w:lang w:val="en-CA"/>
+        </w:rPr>
+        <w:t>,</w:t>
+      </w:r>
+      <w:r>
+        <w:rPr>
+          <w:rFonts w:ascii="Arial" w:hAnsi="Arial" w:cs="Arial"/>
+          <w:sz w:val="24"/>
+          <w:szCs w:val="24"/>
+          <w:lang w:val="en-CA"/>
+        </w:rPr>
+        <w:t xml:space="preserve"> internally implement the ordinary least squares model.  Therefore, given more time, it would be interesting to determine which parameters could be adjusted using the </w:t>
+      </w:r>
       <w:bookmarkStart w:id="0" w:name="_GoBack"/>
+      <w:proofErr w:type="spellStart"/>
+      <w:r>
+        <w:rPr>
+          <w:rFonts w:ascii="Courier New" w:hAnsi="Courier New" w:cs="Courier New"/>
+          <w:sz w:val="24"/>
+          <w:szCs w:val="24"/>
+          <w:lang w:val="en-CA"/>
+        </w:rPr>
+        <w:t>sklearn</w:t>
+      </w:r>
       <w:bookmarkEnd w:id="0"/>
-    </w:p>
-    <w:p>
-      <w:pPr>
-        <w:rPr>
-          <w:rFonts w:ascii="Arial" w:hAnsi="Arial" w:cs="Arial"/>
-          <w:b/>
-          <w:sz w:val="24"/>
-          <w:szCs w:val="24"/>
-          <w:lang w:val="en-CA"/>
-        </w:rPr>
-      </w:pPr>
-      <w:r>
-        <w:rPr>
-          <w:rFonts w:ascii="Arial" w:hAnsi="Arial" w:cs="Arial"/>
-          <w:b/>
-          <w:sz w:val="24"/>
-          <w:szCs w:val="24"/>
-          <w:lang w:val="en-CA"/>
-        </w:rPr>
-        <w:t>Conclusions</w:t>
-      </w:r>
-    </w:p>
-    <w:p>
-      <w:pPr>
-        <w:rPr>
-          <w:rFonts w:ascii="Arial" w:hAnsi="Arial" w:cs="Arial"/>
-          <w:sz w:val="24"/>
-          <w:szCs w:val="24"/>
-          <w:lang w:val="en-CA"/>
-        </w:rPr>
-      </w:pPr>
-      <w:r>
-        <w:rPr>
-          <w:rFonts w:ascii="Arial" w:hAnsi="Arial" w:cs="Arial"/>
-          <w:sz w:val="24"/>
-          <w:szCs w:val="24"/>
-          <w:lang w:val="en-CA"/>
-        </w:rPr>
-        <w:t xml:space="preserve">Choosing an appropriate regression model is often an important </w:t>
-      </w:r>
-      <w:r>
-        <w:rPr>
-          <w:rFonts w:ascii="Arial" w:hAnsi="Arial" w:cs="Arial"/>
-          <w:sz w:val="24"/>
-          <w:szCs w:val="24"/>
-          <w:lang w:val="en-CA"/>
-        </w:rPr>
-        <w:t xml:space="preserve">task when attempting to make a prediction. As indicated in this study, </w:t>
-      </w:r>
-      <w:r>
-        <w:rPr>
-          <w:rFonts w:ascii="Arial" w:hAnsi="Arial" w:cs="Arial"/>
-          <w:sz w:val="24"/>
-          <w:szCs w:val="24"/>
-          <w:lang w:val="en-CA"/>
-        </w:rPr>
-        <w:t>the linear regression model generate</w:t>
+      <w:proofErr w:type="spellEnd"/>
+      <w:r>
+        <w:rPr>
+          <w:rFonts w:ascii="Arial" w:hAnsi="Arial" w:cs="Arial"/>
+          <w:sz w:val="24"/>
+          <w:szCs w:val="24"/>
+          <w:lang w:val="en-CA"/>
+        </w:rPr>
+        <w:t>, and whether model performance could be improved.</w:t>
+      </w:r>
+      <w:r>
+        <w:rPr>
+          <w:rFonts w:ascii="Arial" w:hAnsi="Arial" w:cs="Arial"/>
+          <w:sz w:val="24"/>
+          <w:szCs w:val="24"/>
+          <w:lang w:val="en-CA"/>
+        </w:rPr>
+        <w:t xml:space="preserve">  Additionally, both techniques</w:t>
+      </w:r>
+      <w:r>
+        <w:rPr>
+          <w:rFonts w:ascii="Arial" w:hAnsi="Arial" w:cs="Arial"/>
+          <w:sz w:val="24"/>
+          <w:szCs w:val="24"/>
+          <w:lang w:val="en-CA"/>
+        </w:rPr>
+        <w:t xml:space="preserve"> </w:t>
+      </w:r>
+      <w:r>
+        <w:rPr>
+          <w:rFonts w:ascii="Arial" w:hAnsi="Arial" w:cs="Arial"/>
+          <w:sz w:val="24"/>
+          <w:szCs w:val="24"/>
+          <w:lang w:val="en-CA"/>
+        </w:rPr>
+        <w:t>suggest</w:t>
+      </w:r>
+      <w:r>
+        <w:rPr>
+          <w:rFonts w:ascii="Arial" w:hAnsi="Arial" w:cs="Arial"/>
+          <w:sz w:val="24"/>
+          <w:szCs w:val="24"/>
+          <w:lang w:val="en-CA"/>
+        </w:rPr>
+        <w:t xml:space="preserve"> </w:t>
+      </w:r>
+      <w:r>
+        <w:rPr>
+          <w:rFonts w:ascii="Arial" w:hAnsi="Arial" w:cs="Arial"/>
+          <w:sz w:val="24"/>
+          <w:szCs w:val="24"/>
+          <w:lang w:val="en-CA"/>
+        </w:rPr>
+        <w:t>that a Syracuse football coach should make roughly $1.8M.</w:t>
+      </w:r>
+      <w:r>
+        <w:rPr>
+          <w:rFonts w:ascii="Arial" w:hAnsi="Arial" w:cs="Arial"/>
+          <w:sz w:val="24"/>
+          <w:szCs w:val="24"/>
+          <w:lang w:val="en-CA"/>
+        </w:rPr>
+        <w:t xml:space="preserve"> More generally, </w:t>
+      </w:r>
+      <w:r>
+        <w:rPr>
+          <w:rFonts w:ascii="Arial" w:hAnsi="Arial" w:cs="Arial"/>
+          <w:sz w:val="24"/>
+          <w:szCs w:val="24"/>
+          <w:lang w:val="en-CA"/>
+        </w:rPr>
+        <w:t>the predicted coach</w:t>
+      </w:r>
+      <w:r>
+        <w:rPr>
+          <w:rFonts w:ascii="Arial" w:hAnsi="Arial" w:cs="Arial"/>
+          <w:sz w:val="24"/>
+          <w:szCs w:val="24"/>
+          <w:lang w:val="en-CA"/>
+        </w:rPr>
+        <w:t>e</w:t>
       </w:r>
       <w:r>
         <w:rPr>
@@ -5918,16 +6232,260 @@
           <w:szCs w:val="24"/>
           <w:lang w:val="en-CA"/>
         </w:rPr>
-        <w:t xml:space="preserve"> an r-squared significantly worse than the o</w:t>
-      </w:r>
-      <w:r>
-        <w:rPr>
-          <w:rFonts w:ascii="Arial" w:hAnsi="Arial" w:cs="Arial"/>
-          <w:sz w:val="24"/>
-          <w:szCs w:val="24"/>
-          <w:lang w:val="en-CA"/>
-        </w:rPr>
-        <w:t>rdinary least squares</w:t>
+        <w:t>’</w:t>
+      </w:r>
+      <w:r>
+        <w:rPr>
+          <w:rFonts w:ascii="Arial" w:hAnsi="Arial" w:cs="Arial"/>
+          <w:sz w:val="24"/>
+          <w:szCs w:val="24"/>
+          <w:lang w:val="en-CA"/>
+        </w:rPr>
+        <w:t xml:space="preserve"> salary is significantly lower than the current $2.4M.</w:t>
+      </w:r>
+    </w:p>
+    <w:p>
+      <w:pPr>
+        <w:rPr>
+          <w:rFonts w:ascii="Arial" w:hAnsi="Arial" w:cs="Arial"/>
+          <w:sz w:val="24"/>
+          <w:szCs w:val="24"/>
+          <w:lang w:val="en-CA"/>
+        </w:rPr>
+      </w:pPr>
+      <w:r>
+        <w:rPr>
+          <w:rFonts w:ascii="Arial" w:hAnsi="Arial" w:cs="Arial"/>
+          <w:sz w:val="24"/>
+          <w:szCs w:val="24"/>
+          <w:lang w:val="en-CA"/>
+        </w:rPr>
+        <w:t>When trying to understand the discrepancy between the two salar</w:t>
+      </w:r>
+      <w:r>
+        <w:rPr>
+          <w:rFonts w:ascii="Arial" w:hAnsi="Arial" w:cs="Arial"/>
+          <w:sz w:val="24"/>
+          <w:szCs w:val="24"/>
+          <w:lang w:val="en-CA"/>
+        </w:rPr>
+        <w:t>ies</w:t>
+      </w:r>
+      <w:r>
+        <w:rPr>
+          <w:rFonts w:ascii="Arial" w:hAnsi="Arial" w:cs="Arial"/>
+          <w:sz w:val="24"/>
+          <w:szCs w:val="24"/>
+          <w:lang w:val="en-CA"/>
+        </w:rPr>
+        <w:t xml:space="preserve">, </w:t>
+      </w:r>
+      <w:r>
+        <w:rPr>
+          <w:rFonts w:ascii="Arial" w:hAnsi="Arial" w:cs="Arial"/>
+          <w:sz w:val="24"/>
+          <w:szCs w:val="24"/>
+          <w:lang w:val="en-CA"/>
+        </w:rPr>
+        <w:t xml:space="preserve">its difficult to argue that the team record was not accounted for, since in 2017, the football team </w:t>
+      </w:r>
+      <w:r>
+        <w:rPr>
+          <w:rFonts w:ascii="Arial" w:hAnsi="Arial" w:cs="Arial"/>
+          <w:sz w:val="24"/>
+          <w:szCs w:val="24"/>
+          <w:lang w:val="en-CA"/>
+        </w:rPr>
+        <w:t>had a</w:t>
+      </w:r>
+      <w:r>
+        <w:rPr>
+          <w:rFonts w:ascii="Arial" w:hAnsi="Arial" w:cs="Arial"/>
+          <w:sz w:val="24"/>
+          <w:szCs w:val="24"/>
+          <w:lang w:val="en-CA"/>
+        </w:rPr>
+        <w:t xml:space="preserve"> 4-8</w:t>
+      </w:r>
+      <w:r>
+        <w:rPr>
+          <w:rFonts w:ascii="Arial" w:hAnsi="Arial" w:cs="Arial"/>
+          <w:sz w:val="24"/>
+          <w:szCs w:val="24"/>
+          <w:lang w:val="en-CA"/>
+        </w:rPr>
+        <w:t xml:space="preserve"> record</w:t>
+      </w:r>
+      <w:r>
+        <w:rPr>
+          <w:rFonts w:ascii="Arial" w:hAnsi="Arial" w:cs="Arial"/>
+          <w:sz w:val="24"/>
+          <w:szCs w:val="24"/>
+          <w:lang w:val="en-CA"/>
+        </w:rPr>
+        <w:t>.</w:t>
+      </w:r>
+      <w:r>
+        <w:rPr>
+          <w:rFonts w:ascii="Arial" w:hAnsi="Arial" w:cs="Arial"/>
+          <w:sz w:val="24"/>
+          <w:szCs w:val="24"/>
+          <w:lang w:val="en-CA"/>
+        </w:rPr>
+        <w:t xml:space="preserve"> Additionally, the graduation success rate as 77 for 2006 was </w:t>
+      </w:r>
+      <w:r>
+        <w:rPr>
+          <w:rFonts w:ascii="Arial" w:hAnsi="Arial" w:cs="Arial"/>
+          <w:sz w:val="24"/>
+          <w:szCs w:val="24"/>
+          <w:lang w:val="en-CA"/>
+        </w:rPr>
+        <w:t>about average</w:t>
+      </w:r>
+      <w:r>
+        <w:rPr>
+          <w:rFonts w:ascii="Arial" w:hAnsi="Arial" w:cs="Arial"/>
+          <w:sz w:val="24"/>
+          <w:szCs w:val="24"/>
+          <w:lang w:val="en-CA"/>
+        </w:rPr>
+        <w:t xml:space="preserve"> relative to other teams</w:t>
+      </w:r>
+      <w:r>
+        <w:rPr>
+          <w:rFonts w:ascii="Arial" w:hAnsi="Arial" w:cs="Arial"/>
+          <w:sz w:val="24"/>
+          <w:szCs w:val="24"/>
+          <w:lang w:val="en-CA"/>
+        </w:rPr>
+        <w:t xml:space="preserve"> used for the analysis</w:t>
+      </w:r>
+      <w:r>
+        <w:rPr>
+          <w:rFonts w:ascii="Arial" w:hAnsi="Arial" w:cs="Arial"/>
+          <w:sz w:val="24"/>
+          <w:szCs w:val="24"/>
+          <w:lang w:val="en-CA"/>
+        </w:rPr>
+        <w:t xml:space="preserve">. </w:t>
+      </w:r>
+      <w:r>
+        <w:rPr>
+          <w:rFonts w:ascii="Arial" w:hAnsi="Arial" w:cs="Arial"/>
+          <w:sz w:val="24"/>
+          <w:szCs w:val="24"/>
+          <w:lang w:val="en-CA"/>
+        </w:rPr>
+        <w:t xml:space="preserve">However, when reviewing the overall model holistically, it does not seem like a reasonable approach. Specifically, using the 2006 graduate success rate, while using </w:t>
+      </w:r>
+      <w:r>
+        <w:rPr>
+          <w:rFonts w:ascii="Arial" w:hAnsi="Arial" w:cs="Arial"/>
+          <w:sz w:val="24"/>
+          <w:szCs w:val="24"/>
+          <w:lang w:val="en-CA"/>
+        </w:rPr>
+        <w:t xml:space="preserve">the </w:t>
+      </w:r>
+      <w:r>
+        <w:rPr>
+          <w:rFonts w:ascii="Arial" w:hAnsi="Arial" w:cs="Arial"/>
+          <w:sz w:val="24"/>
+          <w:szCs w:val="24"/>
+          <w:lang w:val="en-CA"/>
+        </w:rPr>
+        <w:t xml:space="preserve">2017 (last years) </w:t>
+      </w:r>
+      <w:r>
+        <w:rPr>
+          <w:rFonts w:ascii="Arial" w:hAnsi="Arial" w:cs="Arial"/>
+          <w:sz w:val="24"/>
+          <w:szCs w:val="24"/>
+          <w:lang w:val="en-CA"/>
+        </w:rPr>
+        <w:t>season</w:t>
+      </w:r>
+      <w:r>
+        <w:rPr>
+          <w:rFonts w:ascii="Arial" w:hAnsi="Arial" w:cs="Arial"/>
+          <w:sz w:val="24"/>
+          <w:szCs w:val="24"/>
+          <w:lang w:val="en-CA"/>
+        </w:rPr>
+        <w:t xml:space="preserve"> record</w:t>
+      </w:r>
+      <w:r>
+        <w:rPr>
+          <w:rFonts w:ascii="Arial" w:hAnsi="Arial" w:cs="Arial"/>
+          <w:sz w:val="24"/>
+          <w:szCs w:val="24"/>
+          <w:lang w:val="en-CA"/>
+        </w:rPr>
+        <w:t xml:space="preserve"> seem disjoint</w:t>
+      </w:r>
+      <w:r>
+        <w:rPr>
+          <w:rFonts w:ascii="Arial" w:hAnsi="Arial" w:cs="Arial"/>
+          <w:sz w:val="24"/>
+          <w:szCs w:val="24"/>
+          <w:lang w:val="en-CA"/>
+        </w:rPr>
+        <w:t>. Having this level of difference</w:t>
+      </w:r>
+      <w:r>
+        <w:rPr>
+          <w:rFonts w:ascii="Arial" w:hAnsi="Arial" w:cs="Arial"/>
+          <w:sz w:val="24"/>
+          <w:szCs w:val="24"/>
+          <w:lang w:val="en-CA"/>
+        </w:rPr>
+        <w:t>,</w:t>
+      </w:r>
+      <w:r>
+        <w:rPr>
+          <w:rFonts w:ascii="Arial" w:hAnsi="Arial" w:cs="Arial"/>
+          <w:sz w:val="24"/>
+          <w:szCs w:val="24"/>
+          <w:lang w:val="en-CA"/>
+        </w:rPr>
+        <w:t xml:space="preserve"> would have a </w:t>
+      </w:r>
+      <w:r>
+        <w:rPr>
+          <w:rFonts w:ascii="Arial" w:hAnsi="Arial" w:cs="Arial"/>
+          <w:sz w:val="24"/>
+          <w:szCs w:val="24"/>
+          <w:lang w:val="en-CA"/>
+        </w:rPr>
+        <w:t>l</w:t>
+      </w:r>
+      <w:r>
+        <w:rPr>
+          <w:rFonts w:ascii="Arial" w:hAnsi="Arial" w:cs="Arial"/>
+          <w:sz w:val="24"/>
+          <w:szCs w:val="24"/>
+          <w:lang w:val="en-CA"/>
+        </w:rPr>
+        <w:t>arge impact on the overall model.</w:t>
+      </w:r>
+      <w:r>
+        <w:rPr>
+          <w:rFonts w:ascii="Arial" w:hAnsi="Arial" w:cs="Arial"/>
+          <w:sz w:val="24"/>
+          <w:szCs w:val="24"/>
+          <w:lang w:val="en-CA"/>
+        </w:rPr>
+        <w:t xml:space="preserve"> Instead, having the two factors</w:t>
+      </w:r>
+      <w:r>
+        <w:rPr>
+          <w:rFonts w:ascii="Arial" w:hAnsi="Arial" w:cs="Arial"/>
+          <w:sz w:val="24"/>
+          <w:szCs w:val="24"/>
+          <w:lang w:val="en-CA"/>
+        </w:rPr>
+        <w:t xml:space="preserve"> both</w:t>
       </w:r>
       <w:r>
         <w:rPr>
@@ -5945,250 +6503,6 @@
           <w:szCs w:val="24"/>
           <w:lang w:val="en-CA"/>
         </w:rPr>
-        <w:t>variant.</w:t>
-      </w:r>
-      <w:r>
-        <w:rPr>
-          <w:rFonts w:ascii="Arial" w:hAnsi="Arial" w:cs="Arial"/>
-          <w:sz w:val="24"/>
-          <w:szCs w:val="24"/>
-          <w:lang w:val="en-CA"/>
-        </w:rPr>
-        <w:t xml:space="preserve"> Both techniques though different</w:t>
-      </w:r>
-      <w:r>
-        <w:rPr>
-          <w:rFonts w:ascii="Arial" w:hAnsi="Arial" w:cs="Arial"/>
-          <w:sz w:val="24"/>
-          <w:szCs w:val="24"/>
-          <w:lang w:val="en-CA"/>
-        </w:rPr>
-        <w:t>,</w:t>
-      </w:r>
-      <w:r>
-        <w:rPr>
-          <w:rFonts w:ascii="Arial" w:hAnsi="Arial" w:cs="Arial"/>
-          <w:sz w:val="24"/>
-          <w:szCs w:val="24"/>
-          <w:lang w:val="en-CA"/>
-        </w:rPr>
-        <w:t xml:space="preserve"> suggests </w:t>
-      </w:r>
-      <w:r>
-        <w:rPr>
-          <w:rFonts w:ascii="Arial" w:hAnsi="Arial" w:cs="Arial"/>
-          <w:sz w:val="24"/>
-          <w:szCs w:val="24"/>
-          <w:lang w:val="en-CA"/>
-        </w:rPr>
-        <w:t>that a Syracuse football coach should make roughly $1.8M.</w:t>
-      </w:r>
-      <w:r>
-        <w:rPr>
-          <w:rFonts w:ascii="Arial" w:hAnsi="Arial" w:cs="Arial"/>
-          <w:sz w:val="24"/>
-          <w:szCs w:val="24"/>
-          <w:lang w:val="en-CA"/>
-        </w:rPr>
-        <w:t xml:space="preserve"> More generally, </w:t>
-      </w:r>
-      <w:r>
-        <w:rPr>
-          <w:rFonts w:ascii="Arial" w:hAnsi="Arial" w:cs="Arial"/>
-          <w:sz w:val="24"/>
-          <w:szCs w:val="24"/>
-          <w:lang w:val="en-CA"/>
-        </w:rPr>
-        <w:t>the predicted coach’s salary is significantly lower than the current $2.4M.</w:t>
-      </w:r>
-    </w:p>
-    <w:p>
-      <w:pPr>
-        <w:rPr>
-          <w:rFonts w:ascii="Arial" w:hAnsi="Arial" w:cs="Arial"/>
-          <w:sz w:val="24"/>
-          <w:szCs w:val="24"/>
-          <w:lang w:val="en-CA"/>
-        </w:rPr>
-      </w:pPr>
-      <w:r>
-        <w:rPr>
-          <w:rFonts w:ascii="Arial" w:hAnsi="Arial" w:cs="Arial"/>
-          <w:sz w:val="24"/>
-          <w:szCs w:val="24"/>
-          <w:lang w:val="en-CA"/>
-        </w:rPr>
-        <w:t>When trying to understand the discrepancy between the two salar</w:t>
-      </w:r>
-      <w:r>
-        <w:rPr>
-          <w:rFonts w:ascii="Arial" w:hAnsi="Arial" w:cs="Arial"/>
-          <w:sz w:val="24"/>
-          <w:szCs w:val="24"/>
-          <w:lang w:val="en-CA"/>
-        </w:rPr>
-        <w:t>ies</w:t>
-      </w:r>
-      <w:r>
-        <w:rPr>
-          <w:rFonts w:ascii="Arial" w:hAnsi="Arial" w:cs="Arial"/>
-          <w:sz w:val="24"/>
-          <w:szCs w:val="24"/>
-          <w:lang w:val="en-CA"/>
-        </w:rPr>
-        <w:t xml:space="preserve">, </w:t>
-      </w:r>
-      <w:r>
-        <w:rPr>
-          <w:rFonts w:ascii="Arial" w:hAnsi="Arial" w:cs="Arial"/>
-          <w:sz w:val="24"/>
-          <w:szCs w:val="24"/>
-          <w:lang w:val="en-CA"/>
-        </w:rPr>
-        <w:t>its difficult to argue that the team record was not accounted for, since in 2017, the football team was 4-8.</w:t>
-      </w:r>
-      <w:r>
-        <w:rPr>
-          <w:rFonts w:ascii="Arial" w:hAnsi="Arial" w:cs="Arial"/>
-          <w:sz w:val="24"/>
-          <w:szCs w:val="24"/>
-          <w:lang w:val="en-CA"/>
-        </w:rPr>
-        <w:t xml:space="preserve"> Additionally, the graduation success rate as 77 for 2006 was </w:t>
-      </w:r>
-      <w:r>
-        <w:rPr>
-          <w:rFonts w:ascii="Arial" w:hAnsi="Arial" w:cs="Arial"/>
-          <w:sz w:val="24"/>
-          <w:szCs w:val="24"/>
-          <w:lang w:val="en-CA"/>
-        </w:rPr>
-        <w:t>about average</w:t>
-      </w:r>
-      <w:r>
-        <w:rPr>
-          <w:rFonts w:ascii="Arial" w:hAnsi="Arial" w:cs="Arial"/>
-          <w:sz w:val="24"/>
-          <w:szCs w:val="24"/>
-          <w:lang w:val="en-CA"/>
-        </w:rPr>
-        <w:t xml:space="preserve"> relative to other teams</w:t>
-      </w:r>
-      <w:r>
-        <w:rPr>
-          <w:rFonts w:ascii="Arial" w:hAnsi="Arial" w:cs="Arial"/>
-          <w:sz w:val="24"/>
-          <w:szCs w:val="24"/>
-          <w:lang w:val="en-CA"/>
-        </w:rPr>
-        <w:t xml:space="preserve"> used for the analysis</w:t>
-      </w:r>
-      <w:r>
-        <w:rPr>
-          <w:rFonts w:ascii="Arial" w:hAnsi="Arial" w:cs="Arial"/>
-          <w:sz w:val="24"/>
-          <w:szCs w:val="24"/>
-          <w:lang w:val="en-CA"/>
-        </w:rPr>
-        <w:t xml:space="preserve">. </w:t>
-      </w:r>
-      <w:r>
-        <w:rPr>
-          <w:rFonts w:ascii="Arial" w:hAnsi="Arial" w:cs="Arial"/>
-          <w:sz w:val="24"/>
-          <w:szCs w:val="24"/>
-          <w:lang w:val="en-CA"/>
-        </w:rPr>
-        <w:t xml:space="preserve">However, when reviewing the overall model holistically, it does not seem like a reasonable approach. Specifically, using the 2006 graduate success rate, while using </w:t>
-      </w:r>
-      <w:r>
-        <w:rPr>
-          <w:rFonts w:ascii="Arial" w:hAnsi="Arial" w:cs="Arial"/>
-          <w:sz w:val="24"/>
-          <w:szCs w:val="24"/>
-          <w:lang w:val="en-CA"/>
-        </w:rPr>
-        <w:t xml:space="preserve">the </w:t>
-      </w:r>
-      <w:r>
-        <w:rPr>
-          <w:rFonts w:ascii="Arial" w:hAnsi="Arial" w:cs="Arial"/>
-          <w:sz w:val="24"/>
-          <w:szCs w:val="24"/>
-          <w:lang w:val="en-CA"/>
-        </w:rPr>
-        <w:t xml:space="preserve">2017 (last years) </w:t>
-      </w:r>
-      <w:r>
-        <w:rPr>
-          <w:rFonts w:ascii="Arial" w:hAnsi="Arial" w:cs="Arial"/>
-          <w:sz w:val="24"/>
-          <w:szCs w:val="24"/>
-          <w:lang w:val="en-CA"/>
-        </w:rPr>
-        <w:t>season</w:t>
-      </w:r>
-      <w:r>
-        <w:rPr>
-          <w:rFonts w:ascii="Arial" w:hAnsi="Arial" w:cs="Arial"/>
-          <w:sz w:val="24"/>
-          <w:szCs w:val="24"/>
-          <w:lang w:val="en-CA"/>
-        </w:rPr>
-        <w:t xml:space="preserve"> record</w:t>
-      </w:r>
-      <w:r>
-        <w:rPr>
-          <w:rFonts w:ascii="Arial" w:hAnsi="Arial" w:cs="Arial"/>
-          <w:sz w:val="24"/>
-          <w:szCs w:val="24"/>
-          <w:lang w:val="en-CA"/>
-        </w:rPr>
-        <w:t xml:space="preserve"> seem disjoint</w:t>
-      </w:r>
-      <w:r>
-        <w:rPr>
-          <w:rFonts w:ascii="Arial" w:hAnsi="Arial" w:cs="Arial"/>
-          <w:sz w:val="24"/>
-          <w:szCs w:val="24"/>
-          <w:lang w:val="en-CA"/>
-        </w:rPr>
-        <w:t xml:space="preserve">. Having this level of difference would have a </w:t>
-      </w:r>
-      <w:r>
-        <w:rPr>
-          <w:rFonts w:ascii="Arial" w:hAnsi="Arial" w:cs="Arial"/>
-          <w:sz w:val="24"/>
-          <w:szCs w:val="24"/>
-          <w:lang w:val="en-CA"/>
-        </w:rPr>
-        <w:t>l</w:t>
-      </w:r>
-      <w:r>
-        <w:rPr>
-          <w:rFonts w:ascii="Arial" w:hAnsi="Arial" w:cs="Arial"/>
-          <w:sz w:val="24"/>
-          <w:szCs w:val="24"/>
-          <w:lang w:val="en-CA"/>
-        </w:rPr>
-        <w:t>arge impact on the overall model.</w:t>
-      </w:r>
-      <w:r>
-        <w:rPr>
-          <w:rFonts w:ascii="Arial" w:hAnsi="Arial" w:cs="Arial"/>
-          <w:sz w:val="24"/>
-          <w:szCs w:val="24"/>
-          <w:lang w:val="en-CA"/>
-        </w:rPr>
-        <w:t xml:space="preserve"> Instead, having the two factors </w:t>
-      </w:r>
-      <w:r>
-        <w:rPr>
-          <w:rFonts w:ascii="Arial" w:hAnsi="Arial" w:cs="Arial"/>
-          <w:sz w:val="24"/>
-          <w:szCs w:val="24"/>
-          <w:lang w:val="en-CA"/>
-        </w:rPr>
         <w:t>represent 2006, or 2017</w:t>
       </w:r>
       <w:r>
@@ -6226,7 +6540,25 @@
           <w:szCs w:val="24"/>
           <w:lang w:val="en-CA"/>
         </w:rPr>
-        <w:t>Lastly, more data for the coach’s dataset would have improved the</w:t>
+        <w:t>Lastly, more data for the coach</w:t>
+      </w:r>
+      <w:r>
+        <w:rPr>
+          <w:rFonts w:ascii="Arial" w:hAnsi="Arial" w:cs="Arial"/>
+          <w:sz w:val="24"/>
+          <w:szCs w:val="24"/>
+          <w:lang w:val="en-CA"/>
+        </w:rPr>
+        <w:t>es</w:t>
+      </w:r>
+      <w:r>
+        <w:rPr>
+          <w:rFonts w:ascii="Arial" w:hAnsi="Arial" w:cs="Arial"/>
+          <w:sz w:val="24"/>
+          <w:szCs w:val="24"/>
+          <w:lang w:val="en-CA"/>
+        </w:rPr>
+        <w:t>’ dataset would have improved the</w:t>
       </w:r>
       <w:r>
         <w:rPr>
@@ -6254,6 +6586,51 @@
           <w:lang w:val="en-CA"/>
         </w:rPr>
         <w:t xml:space="preserve"> conference</w:t>
+      </w:r>
+      <w:r>
+        <w:rPr>
+          <w:rFonts w:ascii="Arial" w:hAnsi="Arial" w:cs="Arial"/>
+          <w:sz w:val="24"/>
+          <w:szCs w:val="24"/>
+          <w:lang w:val="en-CA"/>
+        </w:rPr>
+        <w:t xml:space="preserve"> </w:t>
+      </w:r>
+      <w:r>
+        <w:rPr>
+          <w:rFonts w:ascii="Arial" w:hAnsi="Arial" w:cs="Arial"/>
+          <w:sz w:val="24"/>
+          <w:szCs w:val="24"/>
+          <w:lang w:val="en-CA"/>
+        </w:rPr>
+        <w:t>in</w:t>
+      </w:r>
+      <w:r>
+        <w:rPr>
+          <w:rFonts w:ascii="Arial" w:hAnsi="Arial" w:cs="Arial"/>
+          <w:sz w:val="24"/>
+          <w:szCs w:val="24"/>
+          <w:lang w:val="en-CA"/>
+        </w:rPr>
+        <w:t xml:space="preserve"> the original </w:t>
+      </w:r>
+      <w:r>
+        <w:rPr>
+          <w:rFonts w:ascii="Arial" w:hAnsi="Arial" w:cs="Arial"/>
+          <w:sz w:val="24"/>
+          <w:szCs w:val="24"/>
+          <w:lang w:val="en-CA"/>
+        </w:rPr>
+        <w:t>coaches’</w:t>
+      </w:r>
+      <w:r>
+        <w:rPr>
+          <w:rFonts w:ascii="Arial" w:hAnsi="Arial" w:cs="Arial"/>
+          <w:sz w:val="24"/>
+          <w:szCs w:val="24"/>
+          <w:lang w:val="en-CA"/>
+        </w:rPr>
+        <w:t xml:space="preserve"> dataset</w:t>
       </w:r>
       <w:r>
         <w:rPr>
@@ -8267,7 +8644,7 @@
 </file>
 
 <file path=customXml/itemProps1.xml><?xml version="1.0" encoding="utf-8"?>
-<ds:datastoreItem xmlns:ds="http://schemas.openxmlformats.org/officeDocument/2006/customXml" ds:itemID="{B4AFACC9-EC7C-437C-86EB-C59AFE9E9953}">
+<ds:datastoreItem xmlns:ds="http://schemas.openxmlformats.org/officeDocument/2006/customXml" ds:itemID="{14F63A9F-75B6-46AB-85CE-241E70953DB7}">
   <ds:schemaRefs>
     <ds:schemaRef ds:uri="http://schemas.openxmlformats.org/officeDocument/2006/bibliography"/>
   </ds:schemaRefs>

</xml_diff>

<commit_message>
#19: write-up.docx, more explicit preparation
</commit_message>
<xml_diff>
--- a/lab1/write-up.docx
+++ b/lab1/write-up.docx
@@ -1214,6 +1214,16 @@
     </w:p>
     <w:p>
       <w:pPr>
+        <w:rPr>
+          <w:rFonts w:ascii="Arial" w:hAnsi="Arial" w:cs="Arial"/>
+          <w:sz w:val="24"/>
+          <w:szCs w:val="24"/>
+          <w:lang w:val="en-CA"/>
+        </w:rPr>
+      </w:pPr>
+    </w:p>
+    <w:p>
+      <w:pPr>
         <w:ind w:left="720"/>
         <w:rPr>
           <w:rFonts w:ascii="Courier New" w:hAnsi="Courier New" w:cs="Courier New"/>
@@ -1474,6 +1484,896 @@
     </w:p>
     <w:p>
       <w:pPr>
+        <w:ind w:left="720"/>
+        <w:rPr>
+          <w:rFonts w:ascii="Courier New" w:hAnsi="Courier New" w:cs="Courier New"/>
+          <w:sz w:val="18"/>
+          <w:szCs w:val="18"/>
+          <w:lang w:val="en-CA"/>
+        </w:rPr>
+      </w:pPr>
+      <w:r>
+        <w:rPr>
+          <w:rFonts w:ascii="Courier New" w:hAnsi="Courier New" w:cs="Courier New"/>
+          <w:sz w:val="18"/>
+          <w:szCs w:val="18"/>
+          <w:lang w:val="en-CA"/>
+        </w:rPr>
+        <w:t>stadium['school'] = stadium['school'</w:t>
+      </w:r>
+      <w:proofErr w:type="gramStart"/>
+      <w:r>
+        <w:rPr>
+          <w:rFonts w:ascii="Courier New" w:hAnsi="Courier New" w:cs="Courier New"/>
+          <w:sz w:val="18"/>
+          <w:szCs w:val="18"/>
+          <w:lang w:val="en-CA"/>
+        </w:rPr>
+        <w:t>].replace</w:t>
+      </w:r>
+      <w:proofErr w:type="gramEnd"/>
+      <w:r>
+        <w:rPr>
+          <w:rFonts w:ascii="Courier New" w:hAnsi="Courier New" w:cs="Courier New"/>
+          <w:sz w:val="18"/>
+          <w:szCs w:val="18"/>
+          <w:lang w:val="en-CA"/>
+        </w:rPr>
+        <w:t>(['</w:t>
+      </w:r>
+      <w:proofErr w:type="spellStart"/>
+      <w:r>
+        <w:rPr>
+          <w:rFonts w:ascii="Courier New" w:hAnsi="Courier New" w:cs="Courier New"/>
+          <w:sz w:val="18"/>
+          <w:szCs w:val="18"/>
+          <w:lang w:val="en-CA"/>
+        </w:rPr>
+        <w:t>byu</w:t>
+      </w:r>
+      <w:proofErr w:type="spellEnd"/>
+      <w:r>
+        <w:rPr>
+          <w:rFonts w:ascii="Courier New" w:hAnsi="Courier New" w:cs="Courier New"/>
+          <w:sz w:val="18"/>
+          <w:szCs w:val="18"/>
+          <w:lang w:val="en-CA"/>
+        </w:rPr>
+        <w:t>'], '</w:t>
+      </w:r>
+      <w:proofErr w:type="spellStart"/>
+      <w:r>
+        <w:rPr>
+          <w:rFonts w:ascii="Courier New" w:hAnsi="Courier New" w:cs="Courier New"/>
+          <w:sz w:val="18"/>
+          <w:szCs w:val="18"/>
+          <w:lang w:val="en-CA"/>
+        </w:rPr>
+        <w:t>brigham</w:t>
+      </w:r>
+      <w:proofErr w:type="spellEnd"/>
+      <w:r>
+        <w:rPr>
+          <w:rFonts w:ascii="Courier New" w:hAnsi="Courier New" w:cs="Courier New"/>
+          <w:sz w:val="18"/>
+          <w:szCs w:val="18"/>
+          <w:lang w:val="en-CA"/>
+        </w:rPr>
+        <w:t xml:space="preserve"> young')</w:t>
+      </w:r>
+    </w:p>
+    <w:p>
+      <w:pPr>
+        <w:ind w:left="720"/>
+        <w:rPr>
+          <w:rFonts w:ascii="Courier New" w:hAnsi="Courier New" w:cs="Courier New"/>
+          <w:sz w:val="18"/>
+          <w:szCs w:val="18"/>
+          <w:lang w:val="en-CA"/>
+        </w:rPr>
+      </w:pPr>
+      <w:r>
+        <w:rPr>
+          <w:rFonts w:ascii="Courier New" w:hAnsi="Courier New" w:cs="Courier New"/>
+          <w:sz w:val="18"/>
+          <w:szCs w:val="18"/>
+          <w:lang w:val="en-CA"/>
+        </w:rPr>
+        <w:t>stadium['school'] = stadium['school'</w:t>
+      </w:r>
+      <w:proofErr w:type="gramStart"/>
+      <w:r>
+        <w:rPr>
+          <w:rFonts w:ascii="Courier New" w:hAnsi="Courier New" w:cs="Courier New"/>
+          <w:sz w:val="18"/>
+          <w:szCs w:val="18"/>
+          <w:lang w:val="en-CA"/>
+        </w:rPr>
+        <w:t>].replace</w:t>
+      </w:r>
+      <w:proofErr w:type="gramEnd"/>
+      <w:r>
+        <w:rPr>
+          <w:rFonts w:ascii="Courier New" w:hAnsi="Courier New" w:cs="Courier New"/>
+          <w:sz w:val="18"/>
+          <w:szCs w:val="18"/>
+          <w:lang w:val="en-CA"/>
+        </w:rPr>
+        <w:t>(['</w:t>
+      </w:r>
+      <w:proofErr w:type="spellStart"/>
+      <w:r>
+        <w:rPr>
+          <w:rFonts w:ascii="Courier New" w:hAnsi="Courier New" w:cs="Courier New"/>
+          <w:sz w:val="18"/>
+          <w:szCs w:val="18"/>
+          <w:lang w:val="en-CA"/>
+        </w:rPr>
+        <w:t>utep</w:t>
+      </w:r>
+      <w:proofErr w:type="spellEnd"/>
+      <w:r>
+        <w:rPr>
+          <w:rFonts w:ascii="Courier New" w:hAnsi="Courier New" w:cs="Courier New"/>
+          <w:sz w:val="18"/>
+          <w:szCs w:val="18"/>
+          <w:lang w:val="en-CA"/>
+        </w:rPr>
+        <w:t>'], '</w:t>
+      </w:r>
+      <w:proofErr w:type="spellStart"/>
+      <w:r>
+        <w:rPr>
+          <w:rFonts w:ascii="Courier New" w:hAnsi="Courier New" w:cs="Courier New"/>
+          <w:sz w:val="18"/>
+          <w:szCs w:val="18"/>
+          <w:lang w:val="en-CA"/>
+        </w:rPr>
+        <w:t>texas</w:t>
+      </w:r>
+      <w:proofErr w:type="spellEnd"/>
+      <w:r>
+        <w:rPr>
+          <w:rFonts w:ascii="Courier New" w:hAnsi="Courier New" w:cs="Courier New"/>
+          <w:sz w:val="18"/>
+          <w:szCs w:val="18"/>
+          <w:lang w:val="en-CA"/>
+        </w:rPr>
+        <w:t xml:space="preserve">-el </w:t>
+      </w:r>
+      <w:proofErr w:type="spellStart"/>
+      <w:r>
+        <w:rPr>
+          <w:rFonts w:ascii="Courier New" w:hAnsi="Courier New" w:cs="Courier New"/>
+          <w:sz w:val="18"/>
+          <w:szCs w:val="18"/>
+          <w:lang w:val="en-CA"/>
+        </w:rPr>
+        <w:t>paso</w:t>
+      </w:r>
+      <w:proofErr w:type="spellEnd"/>
+      <w:r>
+        <w:rPr>
+          <w:rFonts w:ascii="Courier New" w:hAnsi="Courier New" w:cs="Courier New"/>
+          <w:sz w:val="18"/>
+          <w:szCs w:val="18"/>
+          <w:lang w:val="en-CA"/>
+        </w:rPr>
+        <w:t>')</w:t>
+      </w:r>
+    </w:p>
+    <w:p>
+      <w:pPr>
+        <w:ind w:left="720"/>
+        <w:rPr>
+          <w:rFonts w:ascii="Courier New" w:hAnsi="Courier New" w:cs="Courier New"/>
+          <w:sz w:val="18"/>
+          <w:szCs w:val="18"/>
+          <w:lang w:val="en-CA"/>
+        </w:rPr>
+      </w:pPr>
+      <w:r>
+        <w:rPr>
+          <w:rFonts w:ascii="Courier New" w:hAnsi="Courier New" w:cs="Courier New"/>
+          <w:sz w:val="18"/>
+          <w:szCs w:val="18"/>
+          <w:lang w:val="en-CA"/>
+        </w:rPr>
+        <w:t>stadium['school'] = stadium['school'</w:t>
+      </w:r>
+      <w:proofErr w:type="gramStart"/>
+      <w:r>
+        <w:rPr>
+          <w:rFonts w:ascii="Courier New" w:hAnsi="Courier New" w:cs="Courier New"/>
+          <w:sz w:val="18"/>
+          <w:szCs w:val="18"/>
+          <w:lang w:val="en-CA"/>
+        </w:rPr>
+        <w:t>].replace</w:t>
+      </w:r>
+      <w:proofErr w:type="gramEnd"/>
+      <w:r>
+        <w:rPr>
+          <w:rFonts w:ascii="Courier New" w:hAnsi="Courier New" w:cs="Courier New"/>
+          <w:sz w:val="18"/>
+          <w:szCs w:val="18"/>
+          <w:lang w:val="en-CA"/>
+        </w:rPr>
+        <w:t>(['</w:t>
+      </w:r>
+      <w:proofErr w:type="spellStart"/>
+      <w:r>
+        <w:rPr>
+          <w:rFonts w:ascii="Courier New" w:hAnsi="Courier New" w:cs="Courier New"/>
+          <w:sz w:val="18"/>
+          <w:szCs w:val="18"/>
+          <w:lang w:val="en-CA"/>
+        </w:rPr>
+        <w:t>tcu</w:t>
+      </w:r>
+      <w:proofErr w:type="spellEnd"/>
+      <w:r>
+        <w:rPr>
+          <w:rFonts w:ascii="Courier New" w:hAnsi="Courier New" w:cs="Courier New"/>
+          <w:sz w:val="18"/>
+          <w:szCs w:val="18"/>
+          <w:lang w:val="en-CA"/>
+        </w:rPr>
+        <w:t>'], '</w:t>
+      </w:r>
+      <w:proofErr w:type="spellStart"/>
+      <w:r>
+        <w:rPr>
+          <w:rFonts w:ascii="Courier New" w:hAnsi="Courier New" w:cs="Courier New"/>
+          <w:sz w:val="18"/>
+          <w:szCs w:val="18"/>
+          <w:lang w:val="en-CA"/>
+        </w:rPr>
+        <w:t>texas</w:t>
+      </w:r>
+      <w:proofErr w:type="spellEnd"/>
+      <w:r>
+        <w:rPr>
+          <w:rFonts w:ascii="Courier New" w:hAnsi="Courier New" w:cs="Courier New"/>
+          <w:sz w:val="18"/>
+          <w:szCs w:val="18"/>
+          <w:lang w:val="en-CA"/>
+        </w:rPr>
+        <w:t xml:space="preserve"> </w:t>
+      </w:r>
+      <w:proofErr w:type="spellStart"/>
+      <w:r>
+        <w:rPr>
+          <w:rFonts w:ascii="Courier New" w:hAnsi="Courier New" w:cs="Courier New"/>
+          <w:sz w:val="18"/>
+          <w:szCs w:val="18"/>
+          <w:lang w:val="en-CA"/>
+        </w:rPr>
+        <w:t>christian</w:t>
+      </w:r>
+      <w:proofErr w:type="spellEnd"/>
+      <w:r>
+        <w:rPr>
+          <w:rFonts w:ascii="Courier New" w:hAnsi="Courier New" w:cs="Courier New"/>
+          <w:sz w:val="18"/>
+          <w:szCs w:val="18"/>
+          <w:lang w:val="en-CA"/>
+        </w:rPr>
+        <w:t>')</w:t>
+      </w:r>
+    </w:p>
+    <w:p>
+      <w:pPr>
+        <w:ind w:left="720"/>
+        <w:rPr>
+          <w:rFonts w:ascii="Courier New" w:hAnsi="Courier New" w:cs="Courier New"/>
+          <w:sz w:val="18"/>
+          <w:szCs w:val="18"/>
+          <w:lang w:val="en-CA"/>
+        </w:rPr>
+      </w:pPr>
+      <w:r>
+        <w:rPr>
+          <w:rFonts w:ascii="Courier New" w:hAnsi="Courier New" w:cs="Courier New"/>
+          <w:sz w:val="18"/>
+          <w:szCs w:val="18"/>
+          <w:lang w:val="en-CA"/>
+        </w:rPr>
+        <w:t>stadium['school'] = stadium['school'</w:t>
+      </w:r>
+      <w:proofErr w:type="gramStart"/>
+      <w:r>
+        <w:rPr>
+          <w:rFonts w:ascii="Courier New" w:hAnsi="Courier New" w:cs="Courier New"/>
+          <w:sz w:val="18"/>
+          <w:szCs w:val="18"/>
+          <w:lang w:val="en-CA"/>
+        </w:rPr>
+        <w:t>].replace</w:t>
+      </w:r>
+      <w:proofErr w:type="gramEnd"/>
+      <w:r>
+        <w:rPr>
+          <w:rFonts w:ascii="Courier New" w:hAnsi="Courier New" w:cs="Courier New"/>
+          <w:sz w:val="18"/>
+          <w:szCs w:val="18"/>
+          <w:lang w:val="en-CA"/>
+        </w:rPr>
+        <w:t>(['</w:t>
+      </w:r>
+      <w:proofErr w:type="spellStart"/>
+      <w:r>
+        <w:rPr>
+          <w:rFonts w:ascii="Courier New" w:hAnsi="Courier New" w:cs="Courier New"/>
+          <w:sz w:val="18"/>
+          <w:szCs w:val="18"/>
+          <w:lang w:val="en-CA"/>
+        </w:rPr>
+        <w:t>unlv</w:t>
+      </w:r>
+      <w:proofErr w:type="spellEnd"/>
+      <w:r>
+        <w:rPr>
+          <w:rFonts w:ascii="Courier New" w:hAnsi="Courier New" w:cs="Courier New"/>
+          <w:sz w:val="18"/>
+          <w:szCs w:val="18"/>
+          <w:lang w:val="en-CA"/>
+        </w:rPr>
+        <w:t>'], '</w:t>
+      </w:r>
+      <w:proofErr w:type="spellStart"/>
+      <w:r>
+        <w:rPr>
+          <w:rFonts w:ascii="Courier New" w:hAnsi="Courier New" w:cs="Courier New"/>
+          <w:sz w:val="18"/>
+          <w:szCs w:val="18"/>
+          <w:lang w:val="en-CA"/>
+        </w:rPr>
+        <w:t>nevada</w:t>
+      </w:r>
+      <w:proofErr w:type="spellEnd"/>
+      <w:r>
+        <w:rPr>
+          <w:rFonts w:ascii="Courier New" w:hAnsi="Courier New" w:cs="Courier New"/>
+          <w:sz w:val="18"/>
+          <w:szCs w:val="18"/>
+          <w:lang w:val="en-CA"/>
+        </w:rPr>
+        <w:t xml:space="preserve">-las </w:t>
+      </w:r>
+      <w:proofErr w:type="spellStart"/>
+      <w:r>
+        <w:rPr>
+          <w:rFonts w:ascii="Courier New" w:hAnsi="Courier New" w:cs="Courier New"/>
+          <w:sz w:val="18"/>
+          <w:szCs w:val="18"/>
+          <w:lang w:val="en-CA"/>
+        </w:rPr>
+        <w:t>vegas'</w:t>
+      </w:r>
+      <w:proofErr w:type="spellEnd"/>
+      <w:r>
+        <w:rPr>
+          <w:rFonts w:ascii="Courier New" w:hAnsi="Courier New" w:cs="Courier New"/>
+          <w:sz w:val="18"/>
+          <w:szCs w:val="18"/>
+          <w:lang w:val="en-CA"/>
+        </w:rPr>
+        <w:t>)</w:t>
+      </w:r>
+    </w:p>
+    <w:p>
+      <w:pPr>
+        <w:ind w:left="720"/>
+        <w:rPr>
+          <w:rFonts w:ascii="Courier New" w:hAnsi="Courier New" w:cs="Courier New"/>
+          <w:sz w:val="18"/>
+          <w:szCs w:val="18"/>
+          <w:lang w:val="en-CA"/>
+        </w:rPr>
+      </w:pPr>
+      <w:r>
+        <w:rPr>
+          <w:rFonts w:ascii="Courier New" w:hAnsi="Courier New" w:cs="Courier New"/>
+          <w:sz w:val="18"/>
+          <w:szCs w:val="18"/>
+          <w:lang w:val="en-CA"/>
+        </w:rPr>
+        <w:t>stadium['school'] = stadium['school'</w:t>
+      </w:r>
+      <w:proofErr w:type="gramStart"/>
+      <w:r>
+        <w:rPr>
+          <w:rFonts w:ascii="Courier New" w:hAnsi="Courier New" w:cs="Courier New"/>
+          <w:sz w:val="18"/>
+          <w:szCs w:val="18"/>
+          <w:lang w:val="en-CA"/>
+        </w:rPr>
+        <w:t>].replace</w:t>
+      </w:r>
+      <w:proofErr w:type="gramEnd"/>
+      <w:r>
+        <w:rPr>
+          <w:rFonts w:ascii="Courier New" w:hAnsi="Courier New" w:cs="Courier New"/>
+          <w:sz w:val="18"/>
+          <w:szCs w:val="18"/>
+          <w:lang w:val="en-CA"/>
+        </w:rPr>
+        <w:t>(['</w:t>
+      </w:r>
+      <w:proofErr w:type="spellStart"/>
+      <w:r>
+        <w:rPr>
+          <w:rFonts w:ascii="Courier New" w:hAnsi="Courier New" w:cs="Courier New"/>
+          <w:sz w:val="18"/>
+          <w:szCs w:val="18"/>
+          <w:lang w:val="en-CA"/>
+        </w:rPr>
+        <w:t>smu</w:t>
+      </w:r>
+      <w:proofErr w:type="spellEnd"/>
+      <w:r>
+        <w:rPr>
+          <w:rFonts w:ascii="Courier New" w:hAnsi="Courier New" w:cs="Courier New"/>
+          <w:sz w:val="18"/>
+          <w:szCs w:val="18"/>
+          <w:lang w:val="en-CA"/>
+        </w:rPr>
+        <w:t xml:space="preserve">'], 'southern </w:t>
+      </w:r>
+      <w:proofErr w:type="spellStart"/>
+      <w:r>
+        <w:rPr>
+          <w:rFonts w:ascii="Courier New" w:hAnsi="Courier New" w:cs="Courier New"/>
+          <w:sz w:val="18"/>
+          <w:szCs w:val="18"/>
+          <w:lang w:val="en-CA"/>
+        </w:rPr>
+        <w:t>methodist</w:t>
+      </w:r>
+      <w:proofErr w:type="spellEnd"/>
+      <w:r>
+        <w:rPr>
+          <w:rFonts w:ascii="Courier New" w:hAnsi="Courier New" w:cs="Courier New"/>
+          <w:sz w:val="18"/>
+          <w:szCs w:val="18"/>
+          <w:lang w:val="en-CA"/>
+        </w:rPr>
+        <w:t>')</w:t>
+      </w:r>
+    </w:p>
+    <w:p>
+      <w:pPr>
+        <w:ind w:left="720"/>
+        <w:rPr>
+          <w:rFonts w:ascii="Courier New" w:hAnsi="Courier New" w:cs="Courier New"/>
+          <w:sz w:val="18"/>
+          <w:szCs w:val="18"/>
+          <w:lang w:val="en-CA"/>
+        </w:rPr>
+      </w:pPr>
+      <w:r>
+        <w:rPr>
+          <w:rFonts w:ascii="Courier New" w:hAnsi="Courier New" w:cs="Courier New"/>
+          <w:sz w:val="18"/>
+          <w:szCs w:val="18"/>
+          <w:lang w:val="en-CA"/>
+        </w:rPr>
+        <w:t>stadium['school'] = stadium['school'</w:t>
+      </w:r>
+      <w:proofErr w:type="gramStart"/>
+      <w:r>
+        <w:rPr>
+          <w:rFonts w:ascii="Courier New" w:hAnsi="Courier New" w:cs="Courier New"/>
+          <w:sz w:val="18"/>
+          <w:szCs w:val="18"/>
+          <w:lang w:val="en-CA"/>
+        </w:rPr>
+        <w:t>].replace</w:t>
+      </w:r>
+      <w:proofErr w:type="gramEnd"/>
+      <w:r>
+        <w:rPr>
+          <w:rFonts w:ascii="Courier New" w:hAnsi="Courier New" w:cs="Courier New"/>
+          <w:sz w:val="18"/>
+          <w:szCs w:val="18"/>
+          <w:lang w:val="en-CA"/>
+        </w:rPr>
+        <w:t>(['</w:t>
+      </w:r>
+      <w:proofErr w:type="spellStart"/>
+      <w:r>
+        <w:rPr>
+          <w:rFonts w:ascii="Courier New" w:hAnsi="Courier New" w:cs="Courier New"/>
+          <w:sz w:val="18"/>
+          <w:szCs w:val="18"/>
+          <w:lang w:val="en-CA"/>
+        </w:rPr>
+        <w:t>niu</w:t>
+      </w:r>
+      <w:proofErr w:type="spellEnd"/>
+      <w:r>
+        <w:rPr>
+          <w:rFonts w:ascii="Courier New" w:hAnsi="Courier New" w:cs="Courier New"/>
+          <w:sz w:val="18"/>
+          <w:szCs w:val="18"/>
+          <w:lang w:val="en-CA"/>
+        </w:rPr>
+        <w:t xml:space="preserve">'], 'northern </w:t>
+      </w:r>
+      <w:proofErr w:type="spellStart"/>
+      <w:r>
+        <w:rPr>
+          <w:rFonts w:ascii="Courier New" w:hAnsi="Courier New" w:cs="Courier New"/>
+          <w:sz w:val="18"/>
+          <w:szCs w:val="18"/>
+          <w:lang w:val="en-CA"/>
+        </w:rPr>
+        <w:t>illinois'</w:t>
+      </w:r>
+      <w:proofErr w:type="spellEnd"/>
+      <w:r>
+        <w:rPr>
+          <w:rFonts w:ascii="Courier New" w:hAnsi="Courier New" w:cs="Courier New"/>
+          <w:sz w:val="18"/>
+          <w:szCs w:val="18"/>
+          <w:lang w:val="en-CA"/>
+        </w:rPr>
+        <w:t>)</w:t>
+      </w:r>
+    </w:p>
+    <w:p>
+      <w:pPr>
+        <w:ind w:left="720"/>
+        <w:rPr>
+          <w:rFonts w:ascii="Courier New" w:hAnsi="Courier New" w:cs="Courier New"/>
+          <w:sz w:val="18"/>
+          <w:szCs w:val="18"/>
+          <w:lang w:val="en-CA"/>
+        </w:rPr>
+      </w:pPr>
+      <w:r>
+        <w:rPr>
+          <w:rFonts w:ascii="Courier New" w:hAnsi="Courier New" w:cs="Courier New"/>
+          <w:sz w:val="18"/>
+          <w:szCs w:val="18"/>
+          <w:lang w:val="en-CA"/>
+        </w:rPr>
+        <w:t>stadium['school'] = stadium['school'</w:t>
+      </w:r>
+      <w:proofErr w:type="gramStart"/>
+      <w:r>
+        <w:rPr>
+          <w:rFonts w:ascii="Courier New" w:hAnsi="Courier New" w:cs="Courier New"/>
+          <w:sz w:val="18"/>
+          <w:szCs w:val="18"/>
+          <w:lang w:val="en-CA"/>
+        </w:rPr>
+        <w:t>].replace</w:t>
+      </w:r>
+      <w:proofErr w:type="gramEnd"/>
+      <w:r>
+        <w:rPr>
+          <w:rFonts w:ascii="Courier New" w:hAnsi="Courier New" w:cs="Courier New"/>
+          <w:sz w:val="18"/>
+          <w:szCs w:val="18"/>
+          <w:lang w:val="en-CA"/>
+        </w:rPr>
+        <w:t>(['</w:t>
+      </w:r>
+      <w:proofErr w:type="spellStart"/>
+      <w:r>
+        <w:rPr>
+          <w:rFonts w:ascii="Courier New" w:hAnsi="Courier New" w:cs="Courier New"/>
+          <w:sz w:val="18"/>
+          <w:szCs w:val="18"/>
+          <w:lang w:val="en-CA"/>
+        </w:rPr>
+        <w:t>miami</w:t>
+      </w:r>
+      <w:proofErr w:type="spellEnd"/>
+      <w:r>
+        <w:rPr>
+          <w:rFonts w:ascii="Courier New" w:hAnsi="Courier New" w:cs="Courier New"/>
+          <w:sz w:val="18"/>
+          <w:szCs w:val="18"/>
+          <w:lang w:val="en-CA"/>
+        </w:rPr>
+        <w:t xml:space="preserve"> (oh)'], '</w:t>
+      </w:r>
+      <w:proofErr w:type="spellStart"/>
+      <w:r>
+        <w:rPr>
+          <w:rFonts w:ascii="Courier New" w:hAnsi="Courier New" w:cs="Courier New"/>
+          <w:sz w:val="18"/>
+          <w:szCs w:val="18"/>
+          <w:lang w:val="en-CA"/>
+        </w:rPr>
+        <w:t>miami</w:t>
+      </w:r>
+      <w:proofErr w:type="spellEnd"/>
+      <w:r>
+        <w:rPr>
+          <w:rFonts w:ascii="Courier New" w:hAnsi="Courier New" w:cs="Courier New"/>
+          <w:sz w:val="18"/>
+          <w:szCs w:val="18"/>
+          <w:lang w:val="en-CA"/>
+        </w:rPr>
+        <w:t xml:space="preserve"> (</w:t>
+      </w:r>
+      <w:proofErr w:type="spellStart"/>
+      <w:r>
+        <w:rPr>
+          <w:rFonts w:ascii="Courier New" w:hAnsi="Courier New" w:cs="Courier New"/>
+          <w:sz w:val="18"/>
+          <w:szCs w:val="18"/>
+          <w:lang w:val="en-CA"/>
+        </w:rPr>
+        <w:t>ohio</w:t>
+      </w:r>
+      <w:proofErr w:type="spellEnd"/>
+      <w:r>
+        <w:rPr>
+          <w:rFonts w:ascii="Courier New" w:hAnsi="Courier New" w:cs="Courier New"/>
+          <w:sz w:val="18"/>
+          <w:szCs w:val="18"/>
+          <w:lang w:val="en-CA"/>
+        </w:rPr>
+        <w:t>)')</w:t>
+      </w:r>
+    </w:p>
+    <w:p>
+      <w:pPr>
+        <w:ind w:left="720"/>
+        <w:rPr>
+          <w:rFonts w:ascii="Courier New" w:hAnsi="Courier New" w:cs="Courier New"/>
+          <w:sz w:val="18"/>
+          <w:szCs w:val="18"/>
+          <w:lang w:val="en-CA"/>
+        </w:rPr>
+      </w:pPr>
+      <w:r>
+        <w:rPr>
+          <w:rFonts w:ascii="Courier New" w:hAnsi="Courier New" w:cs="Courier New"/>
+          <w:sz w:val="18"/>
+          <w:szCs w:val="18"/>
+          <w:lang w:val="en-CA"/>
+        </w:rPr>
+        <w:t>stadium['school'] = stadium['school'</w:t>
+      </w:r>
+      <w:proofErr w:type="gramStart"/>
+      <w:r>
+        <w:rPr>
+          <w:rFonts w:ascii="Courier New" w:hAnsi="Courier New" w:cs="Courier New"/>
+          <w:sz w:val="18"/>
+          <w:szCs w:val="18"/>
+          <w:lang w:val="en-CA"/>
+        </w:rPr>
+        <w:t>].replace</w:t>
+      </w:r>
+      <w:proofErr w:type="gramEnd"/>
+      <w:r>
+        <w:rPr>
+          <w:rFonts w:ascii="Courier New" w:hAnsi="Courier New" w:cs="Courier New"/>
+          <w:sz w:val="18"/>
+          <w:szCs w:val="18"/>
+          <w:lang w:val="en-CA"/>
+        </w:rPr>
+        <w:t>(['</w:t>
+      </w:r>
+      <w:proofErr w:type="spellStart"/>
+      <w:r>
+        <w:rPr>
+          <w:rFonts w:ascii="Courier New" w:hAnsi="Courier New" w:cs="Courier New"/>
+          <w:sz w:val="18"/>
+          <w:szCs w:val="18"/>
+          <w:lang w:val="en-CA"/>
+        </w:rPr>
+        <w:t>fiu</w:t>
+      </w:r>
+      <w:proofErr w:type="spellEnd"/>
+      <w:r>
+        <w:rPr>
+          <w:rFonts w:ascii="Courier New" w:hAnsi="Courier New" w:cs="Courier New"/>
+          <w:sz w:val="18"/>
+          <w:szCs w:val="18"/>
+          <w:lang w:val="en-CA"/>
+        </w:rPr>
+        <w:t>'], '</w:t>
+      </w:r>
+      <w:proofErr w:type="spellStart"/>
+      <w:r>
+        <w:rPr>
+          <w:rFonts w:ascii="Courier New" w:hAnsi="Courier New" w:cs="Courier New"/>
+          <w:sz w:val="18"/>
+          <w:szCs w:val="18"/>
+          <w:lang w:val="en-CA"/>
+        </w:rPr>
+        <w:t>florida</w:t>
+      </w:r>
+      <w:proofErr w:type="spellEnd"/>
+      <w:r>
+        <w:rPr>
+          <w:rFonts w:ascii="Courier New" w:hAnsi="Courier New" w:cs="Courier New"/>
+          <w:sz w:val="18"/>
+          <w:szCs w:val="18"/>
+          <w:lang w:val="en-CA"/>
+        </w:rPr>
+        <w:t xml:space="preserve"> international')</w:t>
+      </w:r>
+    </w:p>
+    <w:p>
+      <w:pPr>
+        <w:ind w:left="720"/>
+        <w:rPr>
+          <w:rFonts w:ascii="Courier New" w:hAnsi="Courier New" w:cs="Courier New"/>
+          <w:sz w:val="18"/>
+          <w:szCs w:val="18"/>
+          <w:lang w:val="en-CA"/>
+        </w:rPr>
+      </w:pPr>
+      <w:r>
+        <w:rPr>
+          <w:rFonts w:ascii="Courier New" w:hAnsi="Courier New" w:cs="Courier New"/>
+          <w:sz w:val="18"/>
+          <w:szCs w:val="18"/>
+          <w:lang w:val="en-CA"/>
+        </w:rPr>
+        <w:t>stadium['school'] = stadium['school'</w:t>
+      </w:r>
+      <w:proofErr w:type="gramStart"/>
+      <w:r>
+        <w:rPr>
+          <w:rFonts w:ascii="Courier New" w:hAnsi="Courier New" w:cs="Courier New"/>
+          <w:sz w:val="18"/>
+          <w:szCs w:val="18"/>
+          <w:lang w:val="en-CA"/>
+        </w:rPr>
+        <w:t>].replace</w:t>
+      </w:r>
+      <w:proofErr w:type="gramEnd"/>
+      <w:r>
+        <w:rPr>
+          <w:rFonts w:ascii="Courier New" w:hAnsi="Courier New" w:cs="Courier New"/>
+          <w:sz w:val="18"/>
+          <w:szCs w:val="18"/>
+          <w:lang w:val="en-CA"/>
+        </w:rPr>
+        <w:t>(['</w:t>
+      </w:r>
+      <w:proofErr w:type="spellStart"/>
+      <w:r>
+        <w:rPr>
+          <w:rFonts w:ascii="Courier New" w:hAnsi="Courier New" w:cs="Courier New"/>
+          <w:sz w:val="18"/>
+          <w:szCs w:val="18"/>
+          <w:lang w:val="en-CA"/>
+        </w:rPr>
+        <w:t>umass</w:t>
+      </w:r>
+      <w:proofErr w:type="spellEnd"/>
+      <w:r>
+        <w:rPr>
+          <w:rFonts w:ascii="Courier New" w:hAnsi="Courier New" w:cs="Courier New"/>
+          <w:sz w:val="18"/>
+          <w:szCs w:val="18"/>
+          <w:lang w:val="en-CA"/>
+        </w:rPr>
+        <w:t>'], '</w:t>
+      </w:r>
+      <w:proofErr w:type="spellStart"/>
+      <w:r>
+        <w:rPr>
+          <w:rFonts w:ascii="Courier New" w:hAnsi="Courier New" w:cs="Courier New"/>
+          <w:sz w:val="18"/>
+          <w:szCs w:val="18"/>
+          <w:lang w:val="en-CA"/>
+        </w:rPr>
+        <w:t>massachusetts</w:t>
+      </w:r>
+      <w:proofErr w:type="spellEnd"/>
+      <w:r>
+        <w:rPr>
+          <w:rFonts w:ascii="Courier New" w:hAnsi="Courier New" w:cs="Courier New"/>
+          <w:sz w:val="18"/>
+          <w:szCs w:val="18"/>
+          <w:lang w:val="en-CA"/>
+        </w:rPr>
+        <w:t>')</w:t>
+      </w:r>
+    </w:p>
+    <w:p>
+      <w:pPr>
+        <w:ind w:left="720"/>
+        <w:rPr>
+          <w:rFonts w:ascii="Courier New" w:hAnsi="Courier New" w:cs="Courier New"/>
+          <w:sz w:val="18"/>
+          <w:szCs w:val="18"/>
+          <w:lang w:val="en-CA"/>
+        </w:rPr>
+      </w:pPr>
+      <w:r>
+        <w:rPr>
+          <w:rFonts w:ascii="Courier New" w:hAnsi="Courier New" w:cs="Courier New"/>
+          <w:sz w:val="18"/>
+          <w:szCs w:val="18"/>
+          <w:lang w:val="en-CA"/>
+        </w:rPr>
+        <w:t>stadium['school'] = stadium['school'</w:t>
+      </w:r>
+      <w:proofErr w:type="gramStart"/>
+      <w:r>
+        <w:rPr>
+          <w:rFonts w:ascii="Courier New" w:hAnsi="Courier New" w:cs="Courier New"/>
+          <w:sz w:val="18"/>
+          <w:szCs w:val="18"/>
+          <w:lang w:val="en-CA"/>
+        </w:rPr>
+        <w:t>].replace</w:t>
+      </w:r>
+      <w:proofErr w:type="gramEnd"/>
+      <w:r>
+        <w:rPr>
+          <w:rFonts w:ascii="Courier New" w:hAnsi="Courier New" w:cs="Courier New"/>
+          <w:sz w:val="18"/>
+          <w:szCs w:val="18"/>
+          <w:lang w:val="en-CA"/>
+        </w:rPr>
+        <w:t>(['</w:t>
+      </w:r>
+      <w:proofErr w:type="spellStart"/>
+      <w:r>
+        <w:rPr>
+          <w:rFonts w:ascii="Courier New" w:hAnsi="Courier New" w:cs="Courier New"/>
+          <w:sz w:val="18"/>
+          <w:szCs w:val="18"/>
+          <w:lang w:val="en-CA"/>
+        </w:rPr>
+        <w:t>yale</w:t>
+      </w:r>
+      <w:proofErr w:type="spellEnd"/>
+      <w:r>
+        <w:rPr>
+          <w:rFonts w:ascii="Courier New" w:hAnsi="Courier New" w:cs="Courier New"/>
+          <w:sz w:val="18"/>
+          <w:szCs w:val="18"/>
+          <w:lang w:val="en-CA"/>
+        </w:rPr>
+        <w:t xml:space="preserve"> bulldogs'], '</w:t>
+      </w:r>
+      <w:proofErr w:type="spellStart"/>
+      <w:r>
+        <w:rPr>
+          <w:rFonts w:ascii="Courier New" w:hAnsi="Courier New" w:cs="Courier New"/>
+          <w:sz w:val="18"/>
+          <w:szCs w:val="18"/>
+          <w:lang w:val="en-CA"/>
+        </w:rPr>
+        <w:t>connecticut</w:t>
+      </w:r>
+      <w:proofErr w:type="spellEnd"/>
+      <w:r>
+        <w:rPr>
+          <w:rFonts w:ascii="Courier New" w:hAnsi="Courier New" w:cs="Courier New"/>
+          <w:sz w:val="18"/>
+          <w:szCs w:val="18"/>
+          <w:lang w:val="en-CA"/>
+        </w:rPr>
+        <w:t>')</w:t>
+      </w:r>
+    </w:p>
+    <w:p>
+      <w:pPr>
+        <w:rPr>
+          <w:rFonts w:ascii="Arial" w:hAnsi="Arial" w:cs="Arial"/>
+          <w:sz w:val="24"/>
+          <w:szCs w:val="24"/>
+          <w:lang w:val="en-CA"/>
+        </w:rPr>
+      </w:pPr>
+    </w:p>
+    <w:p>
+      <w:pPr>
         <w:rPr>
           <w:rFonts w:ascii="Arial" w:hAnsi="Arial" w:cs="Arial"/>
           <w:sz w:val="24"/>
@@ -1600,6 +2500,33 @@
           <w:szCs w:val="24"/>
           <w:lang w:val="en-CA"/>
         </w:rPr>
+        <w:t xml:space="preserve"> using a common </w:t>
+      </w:r>
+      <w:r>
+        <w:rPr>
+          <w:rFonts w:ascii="Courier New" w:hAnsi="Courier New" w:cs="Courier New"/>
+          <w:sz w:val="24"/>
+          <w:szCs w:val="24"/>
+          <w:lang w:val="en-CA"/>
+        </w:rPr>
+        <w:t>school</w:t>
+      </w:r>
+      <w:r>
+        <w:rPr>
+          <w:rFonts w:ascii="Arial" w:hAnsi="Arial" w:cs="Arial"/>
+          <w:sz w:val="24"/>
+          <w:szCs w:val="24"/>
+          <w:lang w:val="en-CA"/>
+        </w:rPr>
+        <w:t xml:space="preserve"> column</w:t>
+      </w:r>
+      <w:r>
+        <w:rPr>
+          <w:rFonts w:ascii="Arial" w:hAnsi="Arial" w:cs="Arial"/>
+          <w:sz w:val="24"/>
+          <w:szCs w:val="24"/>
+          <w:lang w:val="en-CA"/>
+        </w:rPr>
         <w:t>.</w:t>
       </w:r>
       <w:r>
@@ -1609,12 +2536,122 @@
           <w:szCs w:val="24"/>
           <w:lang w:val="en-CA"/>
         </w:rPr>
-        <w:t xml:space="preserve"> Once all three dataframe were joined, a single </w:t>
+        <w:t xml:space="preserve"> </w:t>
+      </w:r>
+      <w:r>
+        <w:rPr>
+          <w:rFonts w:ascii="Arial" w:hAnsi="Arial" w:cs="Arial"/>
+          <w:sz w:val="24"/>
+          <w:szCs w:val="24"/>
+          <w:lang w:val="en-CA"/>
+        </w:rPr>
+        <w:t xml:space="preserve">Any rows not having </w:t>
+      </w:r>
+      <w:r>
+        <w:rPr>
+          <w:rFonts w:ascii="Arial" w:hAnsi="Arial" w:cs="Arial"/>
+          <w:sz w:val="24"/>
+          <w:szCs w:val="24"/>
+          <w:lang w:val="en-CA"/>
+        </w:rPr>
+        <w:t>a</w:t>
+      </w:r>
+      <w:r>
+        <w:rPr>
+          <w:rFonts w:ascii="Arial" w:hAnsi="Arial" w:cs="Arial"/>
+          <w:sz w:val="24"/>
+          <w:szCs w:val="24"/>
+          <w:lang w:val="en-CA"/>
+        </w:rPr>
+        <w:t xml:space="preserve"> common </w:t>
+      </w:r>
+      <w:r>
+        <w:rPr>
+          <w:rFonts w:ascii="Arial" w:hAnsi="Arial" w:cs="Arial"/>
+          <w:sz w:val="24"/>
+          <w:szCs w:val="24"/>
+          <w:lang w:val="en-CA"/>
+        </w:rPr>
+        <w:t xml:space="preserve">column, would not be </w:t>
+      </w:r>
+      <w:r>
+        <w:rPr>
+          <w:rFonts w:ascii="Arial" w:hAnsi="Arial" w:cs="Arial"/>
+          <w:sz w:val="24"/>
+          <w:szCs w:val="24"/>
+          <w:lang w:val="en-CA"/>
+        </w:rPr>
+        <w:t>included in</w:t>
+      </w:r>
+      <w:r>
+        <w:rPr>
+          <w:rFonts w:ascii="Arial" w:hAnsi="Arial" w:cs="Arial"/>
+          <w:sz w:val="24"/>
+          <w:szCs w:val="24"/>
+          <w:lang w:val="en-CA"/>
+        </w:rPr>
+        <w:t xml:space="preserve"> the overall joined data</w:t>
+      </w:r>
+      <w:r>
+        <w:rPr>
+          <w:rFonts w:ascii="Arial" w:hAnsi="Arial" w:cs="Arial"/>
+          <w:sz w:val="24"/>
+          <w:szCs w:val="24"/>
+          <w:lang w:val="en-CA"/>
+        </w:rPr>
+        <w:t>frame</w:t>
+      </w:r>
+      <w:r>
+        <w:rPr>
+          <w:rFonts w:ascii="Arial" w:hAnsi="Arial" w:cs="Arial"/>
+          <w:sz w:val="24"/>
+          <w:szCs w:val="24"/>
+          <w:lang w:val="en-CA"/>
+        </w:rPr>
+        <w:t xml:space="preserve">.  </w:t>
+      </w:r>
+      <w:r>
+        <w:rPr>
+          <w:rFonts w:ascii="Arial" w:hAnsi="Arial" w:cs="Arial"/>
+          <w:sz w:val="24"/>
+          <w:szCs w:val="24"/>
+          <w:lang w:val="en-CA"/>
+        </w:rPr>
+        <w:t>O</w:t>
+      </w:r>
+      <w:bookmarkStart w:id="0" w:name="_GoBack"/>
+      <w:bookmarkEnd w:id="0"/>
+      <w:r>
+        <w:rPr>
+          <w:rFonts w:ascii="Arial" w:hAnsi="Arial" w:cs="Arial"/>
+          <w:sz w:val="24"/>
+          <w:szCs w:val="24"/>
+          <w:lang w:val="en-CA"/>
+        </w:rPr>
+        <w:t>nce all three dataframe were joined</w:t>
+      </w:r>
+      <w:r>
+        <w:rPr>
+          <w:rFonts w:ascii="Arial" w:hAnsi="Arial" w:cs="Arial"/>
+          <w:sz w:val="24"/>
+          <w:szCs w:val="24"/>
+          <w:lang w:val="en-CA"/>
+        </w:rPr>
+        <w:t xml:space="preserve"> together</w:t>
+      </w:r>
+      <w:r>
+        <w:rPr>
+          <w:rFonts w:ascii="Arial" w:hAnsi="Arial" w:cs="Arial"/>
+          <w:sz w:val="24"/>
+          <w:szCs w:val="24"/>
+          <w:lang w:val="en-CA"/>
+        </w:rPr>
+        <w:t xml:space="preserve">, a single </w:t>
       </w:r>
       <w:proofErr w:type="spellStart"/>
       <w:r>
         <w:rPr>
-          <w:rFonts w:ascii="Arial" w:hAnsi="Arial" w:cs="Arial"/>
+          <w:rFonts w:ascii="Courier New" w:hAnsi="Courier New" w:cs="Courier New"/>
           <w:sz w:val="24"/>
           <w:szCs w:val="24"/>
           <w:lang w:val="en-CA"/>
@@ -2125,6 +3162,7 @@
           <w:szCs w:val="24"/>
           <w:lang w:val="en-CA"/>
         </w:rPr>
+        <w:lastRenderedPageBreak/>
         <w:t>However, the independent variables were reduced to the following:</w:t>
       </w:r>
     </w:p>
@@ -2353,7 +3391,6 @@
           <w:noProof/>
           <w:lang w:val="en-CA"/>
         </w:rPr>
-        <w:lastRenderedPageBreak/>
         <w:drawing>
           <wp:inline distT="0" distB="0" distL="0" distR="0" wp14:anchorId="7BDE10E6" wp14:editId="12846458">
             <wp:extent cx="2831476" cy="1771650"/>
@@ -3113,6 +4150,7 @@
           <w:sz w:val="18"/>
           <w:szCs w:val="18"/>
         </w:rPr>
+        <w:lastRenderedPageBreak/>
         <w:t>Time:                        01:00:55   Log-Likelihood:                -876.87</w:t>
       </w:r>
     </w:p>
@@ -3800,7 +4838,6 @@
           <w:sz w:val="18"/>
           <w:szCs w:val="18"/>
         </w:rPr>
-        <w:lastRenderedPageBreak/>
         <w:t xml:space="preserve">Skew:                           0.048   </w:t>
       </w:r>
       <w:proofErr w:type="gramStart"/>
@@ -5191,6 +6228,7 @@
           <w:sz w:val="18"/>
           <w:szCs w:val="18"/>
         </w:rPr>
+        <w:lastRenderedPageBreak/>
         <w:t>==============================================================================</w:t>
       </w:r>
     </w:p>
@@ -5784,762 +6822,760 @@
           <w:szCs w:val="24"/>
           <w:lang w:val="en-CA"/>
         </w:rPr>
+        <w:t>Instead of filtering the dataset on the Big 10 conference, it may have been more appropriate to factor the column into integer values, then retain the column during train.</w:t>
+      </w:r>
+      <w:r>
+        <w:rPr>
+          <w:rFonts w:ascii="Arial" w:hAnsi="Arial" w:cs="Arial"/>
+          <w:sz w:val="24"/>
+          <w:szCs w:val="24"/>
+          <w:lang w:val="en-CA"/>
+        </w:rPr>
+        <w:t xml:space="preserve"> The latter implementation had to</w:t>
+      </w:r>
+      <w:r>
+        <w:rPr>
+          <w:rFonts w:ascii="Arial" w:hAnsi="Arial" w:cs="Arial"/>
+          <w:sz w:val="24"/>
+          <w:szCs w:val="24"/>
+          <w:lang w:val="en-CA"/>
+        </w:rPr>
+        <w:t>o</w:t>
+      </w:r>
+      <w:r>
+        <w:rPr>
+          <w:rFonts w:ascii="Arial" w:hAnsi="Arial" w:cs="Arial"/>
+          <w:sz w:val="24"/>
+          <w:szCs w:val="24"/>
+          <w:lang w:val="en-CA"/>
+        </w:rPr>
+        <w:t xml:space="preserve"> few coaches to accurately model the given scenario.</w:t>
+      </w:r>
+      <w:r>
+        <w:rPr>
+          <w:rFonts w:ascii="Arial" w:hAnsi="Arial" w:cs="Arial"/>
+          <w:sz w:val="24"/>
+          <w:szCs w:val="24"/>
+          <w:lang w:val="en-CA"/>
+        </w:rPr>
+        <w:t xml:space="preserve"> Furthermore, since the original coach dataset does not contain any Big East coaches, a similar hypothetical question of a Syracuse coach being in the Big East cannot be estimated.</w:t>
+      </w:r>
+    </w:p>
+    <w:p>
+      <w:pPr>
+        <w:rPr>
+          <w:rFonts w:ascii="Arial" w:hAnsi="Arial" w:cs="Arial"/>
+          <w:sz w:val="24"/>
+          <w:szCs w:val="24"/>
+          <w:lang w:val="en-CA"/>
+        </w:rPr>
+      </w:pPr>
+      <w:r>
+        <w:rPr>
+          <w:rFonts w:ascii="Arial" w:hAnsi="Arial" w:cs="Arial"/>
+          <w:sz w:val="24"/>
+          <w:szCs w:val="24"/>
+          <w:lang w:val="en-CA"/>
+        </w:rPr>
+        <w:t xml:space="preserve">To better improve the overall modeling, </w:t>
+      </w:r>
+      <w:r>
+        <w:rPr>
+          <w:rFonts w:ascii="Arial" w:hAnsi="Arial" w:cs="Arial"/>
+          <w:sz w:val="24"/>
+          <w:szCs w:val="24"/>
+          <w:lang w:val="en-CA"/>
+        </w:rPr>
+        <w:t>rows with missing coaching salaries</w:t>
+      </w:r>
+      <w:r>
+        <w:rPr>
+          <w:rFonts w:ascii="Arial" w:hAnsi="Arial" w:cs="Arial"/>
+          <w:sz w:val="24"/>
+          <w:szCs w:val="24"/>
+          <w:lang w:val="en-CA"/>
+        </w:rPr>
+        <w:t xml:space="preserve"> (normalized to $0),</w:t>
+      </w:r>
+      <w:r>
+        <w:rPr>
+          <w:rFonts w:ascii="Arial" w:hAnsi="Arial" w:cs="Arial"/>
+          <w:sz w:val="24"/>
+          <w:szCs w:val="24"/>
+          <w:lang w:val="en-CA"/>
+        </w:rPr>
+        <w:t xml:space="preserve"> could have been forced to the test set</w:t>
+      </w:r>
+      <w:r>
+        <w:rPr>
+          <w:rFonts w:ascii="Arial" w:hAnsi="Arial" w:cs="Arial"/>
+          <w:sz w:val="24"/>
+          <w:szCs w:val="24"/>
+          <w:lang w:val="en-CA"/>
+        </w:rPr>
+        <w:t>. Rather in this study, the test and train set were randomly distributed</w:t>
+      </w:r>
+      <w:r>
+        <w:rPr>
+          <w:rFonts w:ascii="Arial" w:hAnsi="Arial" w:cs="Arial"/>
+          <w:sz w:val="24"/>
+          <w:szCs w:val="24"/>
+          <w:lang w:val="en-CA"/>
+        </w:rPr>
+        <w:t>.</w:t>
+      </w:r>
+    </w:p>
+    <w:p>
+      <w:pPr>
+        <w:rPr>
+          <w:rFonts w:ascii="Arial" w:hAnsi="Arial" w:cs="Arial"/>
+          <w:b/>
+          <w:sz w:val="24"/>
+          <w:szCs w:val="24"/>
+          <w:lang w:val="en-CA"/>
+        </w:rPr>
+      </w:pPr>
+      <w:r>
+        <w:rPr>
+          <w:rFonts w:ascii="Arial" w:hAnsi="Arial" w:cs="Arial"/>
+          <w:b/>
+          <w:sz w:val="24"/>
+          <w:szCs w:val="24"/>
+          <w:lang w:val="en-CA"/>
+        </w:rPr>
+        <w:t>Conclusions</w:t>
+      </w:r>
+    </w:p>
+    <w:p>
+      <w:pPr>
+        <w:rPr>
+          <w:rFonts w:ascii="Arial" w:hAnsi="Arial" w:cs="Arial"/>
+          <w:sz w:val="24"/>
+          <w:szCs w:val="24"/>
+          <w:lang w:val="en-CA"/>
+        </w:rPr>
+      </w:pPr>
+      <w:r>
+        <w:rPr>
+          <w:rFonts w:ascii="Arial" w:hAnsi="Arial" w:cs="Arial"/>
+          <w:sz w:val="24"/>
+          <w:szCs w:val="24"/>
+          <w:lang w:val="en-CA"/>
+        </w:rPr>
+        <w:t xml:space="preserve">Choosing an appropriate regression model is often an important </w:t>
+      </w:r>
+      <w:r>
+        <w:rPr>
+          <w:rFonts w:ascii="Arial" w:hAnsi="Arial" w:cs="Arial"/>
+          <w:sz w:val="24"/>
+          <w:szCs w:val="24"/>
+          <w:lang w:val="en-CA"/>
+        </w:rPr>
+        <w:t xml:space="preserve">task when attempting to make a prediction. As indicated in this study, </w:t>
+      </w:r>
+      <w:r>
+        <w:rPr>
+          <w:rFonts w:ascii="Arial" w:hAnsi="Arial" w:cs="Arial"/>
+          <w:sz w:val="24"/>
+          <w:szCs w:val="24"/>
+          <w:lang w:val="en-CA"/>
+        </w:rPr>
+        <w:t>the linear regression model</w:t>
+      </w:r>
+      <w:r>
+        <w:rPr>
+          <w:rFonts w:ascii="Arial" w:hAnsi="Arial" w:cs="Arial"/>
+          <w:sz w:val="24"/>
+          <w:szCs w:val="24"/>
+          <w:lang w:val="en-CA"/>
+        </w:rPr>
+        <w:t xml:space="preserve"> using </w:t>
+      </w:r>
+      <w:proofErr w:type="spellStart"/>
+      <w:r>
+        <w:rPr>
+          <w:rFonts w:ascii="Arial" w:hAnsi="Arial" w:cs="Arial"/>
+          <w:sz w:val="24"/>
+          <w:szCs w:val="24"/>
+          <w:lang w:val="en-CA"/>
+        </w:rPr>
+        <w:t>sklearn</w:t>
+      </w:r>
+      <w:proofErr w:type="spellEnd"/>
+      <w:r>
+        <w:rPr>
+          <w:rFonts w:ascii="Arial" w:hAnsi="Arial" w:cs="Arial"/>
+          <w:sz w:val="24"/>
+          <w:szCs w:val="24"/>
+          <w:lang w:val="en-CA"/>
+        </w:rPr>
+        <w:t xml:space="preserve"> </w:t>
+      </w:r>
+      <w:proofErr w:type="spellStart"/>
+      <w:r>
+        <w:rPr>
+          <w:rFonts w:ascii="Courier New" w:hAnsi="Courier New" w:cs="Courier New"/>
+          <w:sz w:val="24"/>
+          <w:szCs w:val="24"/>
+          <w:lang w:val="en-CA"/>
+        </w:rPr>
+        <w:t>LinearRegression</w:t>
+      </w:r>
+      <w:proofErr w:type="spellEnd"/>
+      <w:r>
+        <w:rPr>
+          <w:rFonts w:ascii="Arial" w:hAnsi="Arial" w:cs="Arial"/>
+          <w:sz w:val="24"/>
+          <w:szCs w:val="24"/>
+          <w:lang w:val="en-CA"/>
+        </w:rPr>
+        <w:t xml:space="preserve"> generate</w:t>
+      </w:r>
+      <w:r>
+        <w:rPr>
+          <w:rFonts w:ascii="Arial" w:hAnsi="Arial" w:cs="Arial"/>
+          <w:sz w:val="24"/>
+          <w:szCs w:val="24"/>
+          <w:lang w:val="en-CA"/>
+        </w:rPr>
+        <w:t>s</w:t>
+      </w:r>
+      <w:r>
+        <w:rPr>
+          <w:rFonts w:ascii="Arial" w:hAnsi="Arial" w:cs="Arial"/>
+          <w:sz w:val="24"/>
+          <w:szCs w:val="24"/>
+          <w:lang w:val="en-CA"/>
+        </w:rPr>
+        <w:t xml:space="preserve"> an r-squared significantly worse than the o</w:t>
+      </w:r>
+      <w:r>
+        <w:rPr>
+          <w:rFonts w:ascii="Arial" w:hAnsi="Arial" w:cs="Arial"/>
+          <w:sz w:val="24"/>
+          <w:szCs w:val="24"/>
+          <w:lang w:val="en-CA"/>
+        </w:rPr>
+        <w:t>rdinary least squares</w:t>
+      </w:r>
+      <w:r>
+        <w:rPr>
+          <w:rFonts w:ascii="Arial" w:hAnsi="Arial" w:cs="Arial"/>
+          <w:sz w:val="24"/>
+          <w:szCs w:val="24"/>
+          <w:lang w:val="en-CA"/>
+        </w:rPr>
+        <w:t xml:space="preserve"> </w:t>
+      </w:r>
+      <w:r>
+        <w:rPr>
+          <w:rFonts w:ascii="Arial" w:hAnsi="Arial" w:cs="Arial"/>
+          <w:sz w:val="24"/>
+          <w:szCs w:val="24"/>
+          <w:lang w:val="en-CA"/>
+        </w:rPr>
+        <w:t xml:space="preserve">available through the </w:t>
+      </w:r>
+      <w:proofErr w:type="spellStart"/>
+      <w:r>
+        <w:rPr>
+          <w:rFonts w:ascii="Courier New" w:hAnsi="Courier New" w:cs="Courier New"/>
+          <w:sz w:val="24"/>
+          <w:szCs w:val="24"/>
+          <w:lang w:val="en-CA"/>
+        </w:rPr>
+        <w:t>statsmodel</w:t>
+      </w:r>
+      <w:proofErr w:type="spellEnd"/>
+      <w:r>
+        <w:rPr>
+          <w:rFonts w:ascii="Arial" w:hAnsi="Arial" w:cs="Arial"/>
+          <w:sz w:val="24"/>
+          <w:szCs w:val="24"/>
+          <w:lang w:val="en-CA"/>
+        </w:rPr>
+        <w:t xml:space="preserve"> package</w:t>
+      </w:r>
+      <w:r>
+        <w:rPr>
+          <w:rFonts w:ascii="Arial" w:hAnsi="Arial" w:cs="Arial"/>
+          <w:sz w:val="24"/>
+          <w:szCs w:val="24"/>
+          <w:lang w:val="en-CA"/>
+        </w:rPr>
+        <w:t>.</w:t>
+      </w:r>
+      <w:r>
+        <w:rPr>
+          <w:rFonts w:ascii="Arial" w:hAnsi="Arial" w:cs="Arial"/>
+          <w:sz w:val="24"/>
+          <w:szCs w:val="24"/>
+          <w:lang w:val="en-CA"/>
+        </w:rPr>
+        <w:t xml:space="preserve"> Both techniques though </w:t>
+      </w:r>
+      <w:r>
+        <w:rPr>
+          <w:rFonts w:ascii="Arial" w:hAnsi="Arial" w:cs="Arial"/>
+          <w:sz w:val="24"/>
+          <w:szCs w:val="24"/>
+          <w:lang w:val="en-CA"/>
+        </w:rPr>
+        <w:t xml:space="preserve">having </w:t>
+      </w:r>
+      <w:r>
+        <w:rPr>
+          <w:rFonts w:ascii="Arial" w:hAnsi="Arial" w:cs="Arial"/>
+          <w:sz w:val="24"/>
+          <w:szCs w:val="24"/>
+          <w:lang w:val="en-CA"/>
+        </w:rPr>
+        <w:t>different</w:t>
+      </w:r>
+      <w:r>
+        <w:rPr>
+          <w:rFonts w:ascii="Arial" w:hAnsi="Arial" w:cs="Arial"/>
+          <w:sz w:val="24"/>
+          <w:szCs w:val="24"/>
+          <w:lang w:val="en-CA"/>
+        </w:rPr>
+        <w:t xml:space="preserve"> results</w:t>
+      </w:r>
+      <w:r>
+        <w:rPr>
+          <w:rFonts w:ascii="Arial" w:hAnsi="Arial" w:cs="Arial"/>
+          <w:sz w:val="24"/>
+          <w:szCs w:val="24"/>
+          <w:lang w:val="en-CA"/>
+        </w:rPr>
+        <w:t>,</w:t>
+      </w:r>
+      <w:r>
+        <w:rPr>
+          <w:rFonts w:ascii="Arial" w:hAnsi="Arial" w:cs="Arial"/>
+          <w:sz w:val="24"/>
+          <w:szCs w:val="24"/>
+          <w:lang w:val="en-CA"/>
+        </w:rPr>
+        <w:t xml:space="preserve"> internally implement the ordinary least squares model.  Therefore, given more time, it would be interesting to determine which parameters could be adjusted using the </w:t>
+      </w:r>
+      <w:proofErr w:type="spellStart"/>
+      <w:r>
+        <w:rPr>
+          <w:rFonts w:ascii="Courier New" w:hAnsi="Courier New" w:cs="Courier New"/>
+          <w:sz w:val="24"/>
+          <w:szCs w:val="24"/>
+          <w:lang w:val="en-CA"/>
+        </w:rPr>
+        <w:t>sklearn</w:t>
+      </w:r>
+      <w:proofErr w:type="spellEnd"/>
+      <w:r>
+        <w:rPr>
+          <w:rFonts w:ascii="Arial" w:hAnsi="Arial" w:cs="Arial"/>
+          <w:sz w:val="24"/>
+          <w:szCs w:val="24"/>
+          <w:lang w:val="en-CA"/>
+        </w:rPr>
+        <w:t>, and whether model performance could be improved.</w:t>
+      </w:r>
+      <w:r>
+        <w:rPr>
+          <w:rFonts w:ascii="Arial" w:hAnsi="Arial" w:cs="Arial"/>
+          <w:sz w:val="24"/>
+          <w:szCs w:val="24"/>
+          <w:lang w:val="en-CA"/>
+        </w:rPr>
+        <w:t xml:space="preserve">  Additionally, both techniques</w:t>
+      </w:r>
+      <w:r>
+        <w:rPr>
+          <w:rFonts w:ascii="Arial" w:hAnsi="Arial" w:cs="Arial"/>
+          <w:sz w:val="24"/>
+          <w:szCs w:val="24"/>
+          <w:lang w:val="en-CA"/>
+        </w:rPr>
+        <w:t xml:space="preserve"> </w:t>
+      </w:r>
+      <w:r>
+        <w:rPr>
+          <w:rFonts w:ascii="Arial" w:hAnsi="Arial" w:cs="Arial"/>
+          <w:sz w:val="24"/>
+          <w:szCs w:val="24"/>
+          <w:lang w:val="en-CA"/>
+        </w:rPr>
+        <w:t>suggest</w:t>
+      </w:r>
+      <w:r>
+        <w:rPr>
+          <w:rFonts w:ascii="Arial" w:hAnsi="Arial" w:cs="Arial"/>
+          <w:sz w:val="24"/>
+          <w:szCs w:val="24"/>
+          <w:lang w:val="en-CA"/>
+        </w:rPr>
+        <w:t xml:space="preserve"> </w:t>
+      </w:r>
+      <w:r>
+        <w:rPr>
+          <w:rFonts w:ascii="Arial" w:hAnsi="Arial" w:cs="Arial"/>
+          <w:sz w:val="24"/>
+          <w:szCs w:val="24"/>
+          <w:lang w:val="en-CA"/>
+        </w:rPr>
+        <w:t>that a Syracuse football coach should make roughly $1.8M.</w:t>
+      </w:r>
+      <w:r>
+        <w:rPr>
+          <w:rFonts w:ascii="Arial" w:hAnsi="Arial" w:cs="Arial"/>
+          <w:sz w:val="24"/>
+          <w:szCs w:val="24"/>
+          <w:lang w:val="en-CA"/>
+        </w:rPr>
+        <w:t xml:space="preserve"> More generally, </w:t>
+      </w:r>
+      <w:r>
+        <w:rPr>
+          <w:rFonts w:ascii="Arial" w:hAnsi="Arial" w:cs="Arial"/>
+          <w:sz w:val="24"/>
+          <w:szCs w:val="24"/>
+          <w:lang w:val="en-CA"/>
+        </w:rPr>
+        <w:t>the predicted coach</w:t>
+      </w:r>
+      <w:r>
+        <w:rPr>
+          <w:rFonts w:ascii="Arial" w:hAnsi="Arial" w:cs="Arial"/>
+          <w:sz w:val="24"/>
+          <w:szCs w:val="24"/>
+          <w:lang w:val="en-CA"/>
+        </w:rPr>
+        <w:t>e</w:t>
+      </w:r>
+      <w:r>
+        <w:rPr>
+          <w:rFonts w:ascii="Arial" w:hAnsi="Arial" w:cs="Arial"/>
+          <w:sz w:val="24"/>
+          <w:szCs w:val="24"/>
+          <w:lang w:val="en-CA"/>
+        </w:rPr>
+        <w:t>s</w:t>
+      </w:r>
+      <w:r>
+        <w:rPr>
+          <w:rFonts w:ascii="Arial" w:hAnsi="Arial" w:cs="Arial"/>
+          <w:sz w:val="24"/>
+          <w:szCs w:val="24"/>
+          <w:lang w:val="en-CA"/>
+        </w:rPr>
+        <w:t>’</w:t>
+      </w:r>
+      <w:r>
+        <w:rPr>
+          <w:rFonts w:ascii="Arial" w:hAnsi="Arial" w:cs="Arial"/>
+          <w:sz w:val="24"/>
+          <w:szCs w:val="24"/>
+          <w:lang w:val="en-CA"/>
+        </w:rPr>
+        <w:t xml:space="preserve"> salary is significantly lower than the current $2.4M.</w:t>
+      </w:r>
+    </w:p>
+    <w:p>
+      <w:pPr>
+        <w:rPr>
+          <w:rFonts w:ascii="Arial" w:hAnsi="Arial" w:cs="Arial"/>
+          <w:sz w:val="24"/>
+          <w:szCs w:val="24"/>
+          <w:lang w:val="en-CA"/>
+        </w:rPr>
+      </w:pPr>
+      <w:r>
+        <w:rPr>
+          <w:rFonts w:ascii="Arial" w:hAnsi="Arial" w:cs="Arial"/>
+          <w:sz w:val="24"/>
+          <w:szCs w:val="24"/>
+          <w:lang w:val="en-CA"/>
+        </w:rPr>
+        <w:t>When trying to understand the discrepancy between the two salar</w:t>
+      </w:r>
+      <w:r>
+        <w:rPr>
+          <w:rFonts w:ascii="Arial" w:hAnsi="Arial" w:cs="Arial"/>
+          <w:sz w:val="24"/>
+          <w:szCs w:val="24"/>
+          <w:lang w:val="en-CA"/>
+        </w:rPr>
+        <w:t>ies</w:t>
+      </w:r>
+      <w:r>
+        <w:rPr>
+          <w:rFonts w:ascii="Arial" w:hAnsi="Arial" w:cs="Arial"/>
+          <w:sz w:val="24"/>
+          <w:szCs w:val="24"/>
+          <w:lang w:val="en-CA"/>
+        </w:rPr>
+        <w:t xml:space="preserve">, </w:t>
+      </w:r>
+      <w:r>
+        <w:rPr>
+          <w:rFonts w:ascii="Arial" w:hAnsi="Arial" w:cs="Arial"/>
+          <w:sz w:val="24"/>
+          <w:szCs w:val="24"/>
+          <w:lang w:val="en-CA"/>
+        </w:rPr>
+        <w:t xml:space="preserve">its difficult to argue that the team record was not accounted for, since in 2017, the football team </w:t>
+      </w:r>
+      <w:r>
+        <w:rPr>
+          <w:rFonts w:ascii="Arial" w:hAnsi="Arial" w:cs="Arial"/>
+          <w:sz w:val="24"/>
+          <w:szCs w:val="24"/>
+          <w:lang w:val="en-CA"/>
+        </w:rPr>
+        <w:t>had a</w:t>
+      </w:r>
+      <w:r>
+        <w:rPr>
+          <w:rFonts w:ascii="Arial" w:hAnsi="Arial" w:cs="Arial"/>
+          <w:sz w:val="24"/>
+          <w:szCs w:val="24"/>
+          <w:lang w:val="en-CA"/>
+        </w:rPr>
+        <w:t xml:space="preserve"> 4-8</w:t>
+      </w:r>
+      <w:r>
+        <w:rPr>
+          <w:rFonts w:ascii="Arial" w:hAnsi="Arial" w:cs="Arial"/>
+          <w:sz w:val="24"/>
+          <w:szCs w:val="24"/>
+          <w:lang w:val="en-CA"/>
+        </w:rPr>
+        <w:t xml:space="preserve"> record</w:t>
+      </w:r>
+      <w:r>
+        <w:rPr>
+          <w:rFonts w:ascii="Arial" w:hAnsi="Arial" w:cs="Arial"/>
+          <w:sz w:val="24"/>
+          <w:szCs w:val="24"/>
+          <w:lang w:val="en-CA"/>
+        </w:rPr>
+        <w:t>.</w:t>
+      </w:r>
+      <w:r>
+        <w:rPr>
+          <w:rFonts w:ascii="Arial" w:hAnsi="Arial" w:cs="Arial"/>
+          <w:sz w:val="24"/>
+          <w:szCs w:val="24"/>
+          <w:lang w:val="en-CA"/>
+        </w:rPr>
+        <w:t xml:space="preserve"> Additionally, the graduation success rate as 77 for 2006 was </w:t>
+      </w:r>
+      <w:r>
+        <w:rPr>
+          <w:rFonts w:ascii="Arial" w:hAnsi="Arial" w:cs="Arial"/>
+          <w:sz w:val="24"/>
+          <w:szCs w:val="24"/>
+          <w:lang w:val="en-CA"/>
+        </w:rPr>
+        <w:t>about average</w:t>
+      </w:r>
+      <w:r>
+        <w:rPr>
+          <w:rFonts w:ascii="Arial" w:hAnsi="Arial" w:cs="Arial"/>
+          <w:sz w:val="24"/>
+          <w:szCs w:val="24"/>
+          <w:lang w:val="en-CA"/>
+        </w:rPr>
+        <w:t xml:space="preserve"> relative to other teams</w:t>
+      </w:r>
+      <w:r>
+        <w:rPr>
+          <w:rFonts w:ascii="Arial" w:hAnsi="Arial" w:cs="Arial"/>
+          <w:sz w:val="24"/>
+          <w:szCs w:val="24"/>
+          <w:lang w:val="en-CA"/>
+        </w:rPr>
+        <w:t xml:space="preserve"> used for the analysis</w:t>
+      </w:r>
+      <w:r>
+        <w:rPr>
+          <w:rFonts w:ascii="Arial" w:hAnsi="Arial" w:cs="Arial"/>
+          <w:sz w:val="24"/>
+          <w:szCs w:val="24"/>
+          <w:lang w:val="en-CA"/>
+        </w:rPr>
+        <w:t xml:space="preserve">. </w:t>
+      </w:r>
+      <w:r>
+        <w:rPr>
+          <w:rFonts w:ascii="Arial" w:hAnsi="Arial" w:cs="Arial"/>
+          <w:sz w:val="24"/>
+          <w:szCs w:val="24"/>
+          <w:lang w:val="en-CA"/>
+        </w:rPr>
+        <w:t xml:space="preserve">However, when reviewing the overall model holistically, it does not seem like a reasonable approach. Specifically, using the 2006 graduate success rate, while using </w:t>
+      </w:r>
+      <w:r>
+        <w:rPr>
+          <w:rFonts w:ascii="Arial" w:hAnsi="Arial" w:cs="Arial"/>
+          <w:sz w:val="24"/>
+          <w:szCs w:val="24"/>
+          <w:lang w:val="en-CA"/>
+        </w:rPr>
+        <w:t xml:space="preserve">the </w:t>
+      </w:r>
+      <w:r>
+        <w:rPr>
+          <w:rFonts w:ascii="Arial" w:hAnsi="Arial" w:cs="Arial"/>
+          <w:sz w:val="24"/>
+          <w:szCs w:val="24"/>
+          <w:lang w:val="en-CA"/>
+        </w:rPr>
+        <w:t xml:space="preserve">2017 (last years) </w:t>
+      </w:r>
+      <w:r>
+        <w:rPr>
+          <w:rFonts w:ascii="Arial" w:hAnsi="Arial" w:cs="Arial"/>
+          <w:sz w:val="24"/>
+          <w:szCs w:val="24"/>
+          <w:lang w:val="en-CA"/>
+        </w:rPr>
+        <w:t>season</w:t>
+      </w:r>
+      <w:r>
+        <w:rPr>
+          <w:rFonts w:ascii="Arial" w:hAnsi="Arial" w:cs="Arial"/>
+          <w:sz w:val="24"/>
+          <w:szCs w:val="24"/>
+          <w:lang w:val="en-CA"/>
+        </w:rPr>
+        <w:t xml:space="preserve"> record</w:t>
+      </w:r>
+      <w:r>
+        <w:rPr>
+          <w:rFonts w:ascii="Arial" w:hAnsi="Arial" w:cs="Arial"/>
+          <w:sz w:val="24"/>
+          <w:szCs w:val="24"/>
+          <w:lang w:val="en-CA"/>
+        </w:rPr>
+        <w:t xml:space="preserve"> seem disjoint</w:t>
+      </w:r>
+      <w:r>
+        <w:rPr>
+          <w:rFonts w:ascii="Arial" w:hAnsi="Arial" w:cs="Arial"/>
+          <w:sz w:val="24"/>
+          <w:szCs w:val="24"/>
+          <w:lang w:val="en-CA"/>
+        </w:rPr>
+        <w:t>. Having this level of difference</w:t>
+      </w:r>
+      <w:r>
+        <w:rPr>
+          <w:rFonts w:ascii="Arial" w:hAnsi="Arial" w:cs="Arial"/>
+          <w:sz w:val="24"/>
+          <w:szCs w:val="24"/>
+          <w:lang w:val="en-CA"/>
+        </w:rPr>
+        <w:t>,</w:t>
+      </w:r>
+      <w:r>
+        <w:rPr>
+          <w:rFonts w:ascii="Arial" w:hAnsi="Arial" w:cs="Arial"/>
+          <w:sz w:val="24"/>
+          <w:szCs w:val="24"/>
+          <w:lang w:val="en-CA"/>
+        </w:rPr>
+        <w:t xml:space="preserve"> would have a </w:t>
+      </w:r>
+      <w:r>
+        <w:rPr>
+          <w:rFonts w:ascii="Arial" w:hAnsi="Arial" w:cs="Arial"/>
+          <w:sz w:val="24"/>
+          <w:szCs w:val="24"/>
+          <w:lang w:val="en-CA"/>
+        </w:rPr>
+        <w:t>l</w:t>
+      </w:r>
+      <w:r>
+        <w:rPr>
+          <w:rFonts w:ascii="Arial" w:hAnsi="Arial" w:cs="Arial"/>
+          <w:sz w:val="24"/>
+          <w:szCs w:val="24"/>
+          <w:lang w:val="en-CA"/>
+        </w:rPr>
+        <w:t>arge impact on the overall model.</w:t>
+      </w:r>
+      <w:r>
+        <w:rPr>
+          <w:rFonts w:ascii="Arial" w:hAnsi="Arial" w:cs="Arial"/>
+          <w:sz w:val="24"/>
+          <w:szCs w:val="24"/>
+          <w:lang w:val="en-CA"/>
+        </w:rPr>
+        <w:t xml:space="preserve"> Instead, having the two factors</w:t>
+      </w:r>
+      <w:r>
+        <w:rPr>
+          <w:rFonts w:ascii="Arial" w:hAnsi="Arial" w:cs="Arial"/>
+          <w:sz w:val="24"/>
+          <w:szCs w:val="24"/>
+          <w:lang w:val="en-CA"/>
+        </w:rPr>
+        <w:t xml:space="preserve"> both</w:t>
+      </w:r>
+      <w:r>
+        <w:rPr>
+          <w:rFonts w:ascii="Arial" w:hAnsi="Arial" w:cs="Arial"/>
+          <w:sz w:val="24"/>
+          <w:szCs w:val="24"/>
+          <w:lang w:val="en-CA"/>
+        </w:rPr>
+        <w:t xml:space="preserve"> </w:t>
+      </w:r>
+      <w:r>
+        <w:rPr>
+          <w:rFonts w:ascii="Arial" w:hAnsi="Arial" w:cs="Arial"/>
+          <w:sz w:val="24"/>
+          <w:szCs w:val="24"/>
+          <w:lang w:val="en-CA"/>
+        </w:rPr>
+        <w:t>represent 2006, or 2017</w:t>
+      </w:r>
+      <w:r>
+        <w:rPr>
+          <w:rFonts w:ascii="Arial" w:hAnsi="Arial" w:cs="Arial"/>
+          <w:sz w:val="24"/>
+          <w:szCs w:val="24"/>
+          <w:lang w:val="en-CA"/>
+        </w:rPr>
+        <w:t xml:space="preserve"> would be more appropriate when generating </w:t>
+      </w:r>
+      <w:r>
+        <w:rPr>
+          <w:rFonts w:ascii="Arial" w:hAnsi="Arial" w:cs="Arial"/>
+          <w:sz w:val="24"/>
+          <w:szCs w:val="24"/>
+          <w:lang w:val="en-CA"/>
+        </w:rPr>
+        <w:t>the corresponding model.</w:t>
+      </w:r>
+    </w:p>
+    <w:p>
+      <w:pPr>
+        <w:rPr>
+          <w:rFonts w:ascii="Arial" w:hAnsi="Arial" w:cs="Arial"/>
+          <w:sz w:val="24"/>
+          <w:szCs w:val="24"/>
+          <w:lang w:val="en-CA"/>
+        </w:rPr>
+      </w:pPr>
+      <w:r>
+        <w:rPr>
+          <w:rFonts w:ascii="Arial" w:hAnsi="Arial" w:cs="Arial"/>
+          <w:sz w:val="24"/>
+          <w:szCs w:val="24"/>
+          <w:lang w:val="en-CA"/>
+        </w:rPr>
         <w:lastRenderedPageBreak/>
-        <w:t>Instead of filtering the dataset on the Big 10 conference, it may have been more appropriate to factor the column into integer values, then retain the column during train.</w:t>
-      </w:r>
-      <w:r>
-        <w:rPr>
-          <w:rFonts w:ascii="Arial" w:hAnsi="Arial" w:cs="Arial"/>
-          <w:sz w:val="24"/>
-          <w:szCs w:val="24"/>
-          <w:lang w:val="en-CA"/>
-        </w:rPr>
-        <w:t xml:space="preserve"> The latter implementation had to</w:t>
-      </w:r>
-      <w:r>
-        <w:rPr>
-          <w:rFonts w:ascii="Arial" w:hAnsi="Arial" w:cs="Arial"/>
-          <w:sz w:val="24"/>
-          <w:szCs w:val="24"/>
-          <w:lang w:val="en-CA"/>
-        </w:rPr>
-        <w:t>o</w:t>
-      </w:r>
-      <w:r>
-        <w:rPr>
-          <w:rFonts w:ascii="Arial" w:hAnsi="Arial" w:cs="Arial"/>
-          <w:sz w:val="24"/>
-          <w:szCs w:val="24"/>
-          <w:lang w:val="en-CA"/>
-        </w:rPr>
-        <w:t xml:space="preserve"> few coaches to accurately model the given scenario.</w:t>
-      </w:r>
-      <w:r>
-        <w:rPr>
-          <w:rFonts w:ascii="Arial" w:hAnsi="Arial" w:cs="Arial"/>
-          <w:sz w:val="24"/>
-          <w:szCs w:val="24"/>
-          <w:lang w:val="en-CA"/>
-        </w:rPr>
-        <w:t xml:space="preserve"> Furthermore, since the original coach dataset does not contain any Big East coaches, a similar hypothetical question of a Syracuse coach being in the Big East cannot be estimated.</w:t>
-      </w:r>
-    </w:p>
-    <w:p>
-      <w:pPr>
-        <w:rPr>
-          <w:rFonts w:ascii="Arial" w:hAnsi="Arial" w:cs="Arial"/>
-          <w:sz w:val="24"/>
-          <w:szCs w:val="24"/>
-          <w:lang w:val="en-CA"/>
-        </w:rPr>
-      </w:pPr>
-      <w:r>
-        <w:rPr>
-          <w:rFonts w:ascii="Arial" w:hAnsi="Arial" w:cs="Arial"/>
-          <w:sz w:val="24"/>
-          <w:szCs w:val="24"/>
-          <w:lang w:val="en-CA"/>
-        </w:rPr>
-        <w:t xml:space="preserve">To better improve the overall modeling, </w:t>
-      </w:r>
-      <w:r>
-        <w:rPr>
-          <w:rFonts w:ascii="Arial" w:hAnsi="Arial" w:cs="Arial"/>
-          <w:sz w:val="24"/>
-          <w:szCs w:val="24"/>
-          <w:lang w:val="en-CA"/>
-        </w:rPr>
-        <w:t>rows with missing coaching salaries</w:t>
-      </w:r>
-      <w:r>
-        <w:rPr>
-          <w:rFonts w:ascii="Arial" w:hAnsi="Arial" w:cs="Arial"/>
-          <w:sz w:val="24"/>
-          <w:szCs w:val="24"/>
-          <w:lang w:val="en-CA"/>
-        </w:rPr>
-        <w:t xml:space="preserve"> (normalized to $0),</w:t>
-      </w:r>
-      <w:r>
-        <w:rPr>
-          <w:rFonts w:ascii="Arial" w:hAnsi="Arial" w:cs="Arial"/>
-          <w:sz w:val="24"/>
-          <w:szCs w:val="24"/>
-          <w:lang w:val="en-CA"/>
-        </w:rPr>
-        <w:t xml:space="preserve"> could have been forced to the test set</w:t>
-      </w:r>
-      <w:r>
-        <w:rPr>
-          <w:rFonts w:ascii="Arial" w:hAnsi="Arial" w:cs="Arial"/>
-          <w:sz w:val="24"/>
-          <w:szCs w:val="24"/>
-          <w:lang w:val="en-CA"/>
-        </w:rPr>
-        <w:t>. Rather in this study, the test and train set were randomly distributed</w:t>
-      </w:r>
-      <w:r>
-        <w:rPr>
-          <w:rFonts w:ascii="Arial" w:hAnsi="Arial" w:cs="Arial"/>
-          <w:sz w:val="24"/>
-          <w:szCs w:val="24"/>
-          <w:lang w:val="en-CA"/>
-        </w:rPr>
-        <w:t>.</w:t>
-      </w:r>
-    </w:p>
-    <w:p>
-      <w:pPr>
-        <w:rPr>
-          <w:rFonts w:ascii="Arial" w:hAnsi="Arial" w:cs="Arial"/>
-          <w:b/>
-          <w:sz w:val="24"/>
-          <w:szCs w:val="24"/>
-          <w:lang w:val="en-CA"/>
-        </w:rPr>
-      </w:pPr>
-      <w:r>
-        <w:rPr>
-          <w:rFonts w:ascii="Arial" w:hAnsi="Arial" w:cs="Arial"/>
-          <w:b/>
-          <w:sz w:val="24"/>
-          <w:szCs w:val="24"/>
-          <w:lang w:val="en-CA"/>
-        </w:rPr>
-        <w:t>Conclusions</w:t>
-      </w:r>
-    </w:p>
-    <w:p>
-      <w:pPr>
-        <w:rPr>
-          <w:rFonts w:ascii="Arial" w:hAnsi="Arial" w:cs="Arial"/>
-          <w:sz w:val="24"/>
-          <w:szCs w:val="24"/>
-          <w:lang w:val="en-CA"/>
-        </w:rPr>
-      </w:pPr>
-      <w:r>
-        <w:rPr>
-          <w:rFonts w:ascii="Arial" w:hAnsi="Arial" w:cs="Arial"/>
-          <w:sz w:val="24"/>
-          <w:szCs w:val="24"/>
-          <w:lang w:val="en-CA"/>
-        </w:rPr>
-        <w:t xml:space="preserve">Choosing an appropriate regression model is often an important </w:t>
-      </w:r>
-      <w:r>
-        <w:rPr>
-          <w:rFonts w:ascii="Arial" w:hAnsi="Arial" w:cs="Arial"/>
-          <w:sz w:val="24"/>
-          <w:szCs w:val="24"/>
-          <w:lang w:val="en-CA"/>
-        </w:rPr>
-        <w:t xml:space="preserve">task when attempting to make a prediction. As indicated in this study, </w:t>
-      </w:r>
-      <w:r>
-        <w:rPr>
-          <w:rFonts w:ascii="Arial" w:hAnsi="Arial" w:cs="Arial"/>
-          <w:sz w:val="24"/>
-          <w:szCs w:val="24"/>
-          <w:lang w:val="en-CA"/>
-        </w:rPr>
-        <w:t>the linear regression model</w:t>
-      </w:r>
-      <w:r>
-        <w:rPr>
-          <w:rFonts w:ascii="Arial" w:hAnsi="Arial" w:cs="Arial"/>
-          <w:sz w:val="24"/>
-          <w:szCs w:val="24"/>
-          <w:lang w:val="en-CA"/>
-        </w:rPr>
-        <w:t xml:space="preserve"> using </w:t>
-      </w:r>
-      <w:proofErr w:type="spellStart"/>
-      <w:r>
-        <w:rPr>
-          <w:rFonts w:ascii="Arial" w:hAnsi="Arial" w:cs="Arial"/>
-          <w:sz w:val="24"/>
-          <w:szCs w:val="24"/>
-          <w:lang w:val="en-CA"/>
-        </w:rPr>
-        <w:t>sklearn</w:t>
-      </w:r>
-      <w:proofErr w:type="spellEnd"/>
-      <w:r>
-        <w:rPr>
-          <w:rFonts w:ascii="Arial" w:hAnsi="Arial" w:cs="Arial"/>
-          <w:sz w:val="24"/>
-          <w:szCs w:val="24"/>
-          <w:lang w:val="en-CA"/>
-        </w:rPr>
-        <w:t xml:space="preserve"> </w:t>
-      </w:r>
-      <w:proofErr w:type="spellStart"/>
-      <w:r>
-        <w:rPr>
-          <w:rFonts w:ascii="Courier New" w:hAnsi="Courier New" w:cs="Courier New"/>
-          <w:sz w:val="24"/>
-          <w:szCs w:val="24"/>
-          <w:lang w:val="en-CA"/>
-        </w:rPr>
-        <w:t>LinearRegression</w:t>
-      </w:r>
-      <w:proofErr w:type="spellEnd"/>
-      <w:r>
-        <w:rPr>
-          <w:rFonts w:ascii="Arial" w:hAnsi="Arial" w:cs="Arial"/>
-          <w:sz w:val="24"/>
-          <w:szCs w:val="24"/>
-          <w:lang w:val="en-CA"/>
-        </w:rPr>
-        <w:t xml:space="preserve"> generate</w:t>
-      </w:r>
-      <w:r>
-        <w:rPr>
-          <w:rFonts w:ascii="Arial" w:hAnsi="Arial" w:cs="Arial"/>
-          <w:sz w:val="24"/>
-          <w:szCs w:val="24"/>
-          <w:lang w:val="en-CA"/>
-        </w:rPr>
-        <w:t>s</w:t>
-      </w:r>
-      <w:r>
-        <w:rPr>
-          <w:rFonts w:ascii="Arial" w:hAnsi="Arial" w:cs="Arial"/>
-          <w:sz w:val="24"/>
-          <w:szCs w:val="24"/>
-          <w:lang w:val="en-CA"/>
-        </w:rPr>
-        <w:t xml:space="preserve"> an r-squared significantly worse than the o</w:t>
-      </w:r>
-      <w:r>
-        <w:rPr>
-          <w:rFonts w:ascii="Arial" w:hAnsi="Arial" w:cs="Arial"/>
-          <w:sz w:val="24"/>
-          <w:szCs w:val="24"/>
-          <w:lang w:val="en-CA"/>
-        </w:rPr>
-        <w:t>rdinary least squares</w:t>
-      </w:r>
-      <w:r>
-        <w:rPr>
-          <w:rFonts w:ascii="Arial" w:hAnsi="Arial" w:cs="Arial"/>
-          <w:sz w:val="24"/>
-          <w:szCs w:val="24"/>
-          <w:lang w:val="en-CA"/>
-        </w:rPr>
-        <w:t xml:space="preserve"> </w:t>
-      </w:r>
-      <w:r>
-        <w:rPr>
-          <w:rFonts w:ascii="Arial" w:hAnsi="Arial" w:cs="Arial"/>
-          <w:sz w:val="24"/>
-          <w:szCs w:val="24"/>
-          <w:lang w:val="en-CA"/>
-        </w:rPr>
-        <w:t xml:space="preserve">available through the </w:t>
-      </w:r>
-      <w:proofErr w:type="spellStart"/>
-      <w:r>
-        <w:rPr>
-          <w:rFonts w:ascii="Courier New" w:hAnsi="Courier New" w:cs="Courier New"/>
-          <w:sz w:val="24"/>
-          <w:szCs w:val="24"/>
-          <w:lang w:val="en-CA"/>
-        </w:rPr>
-        <w:t>statsmodel</w:t>
-      </w:r>
-      <w:proofErr w:type="spellEnd"/>
-      <w:r>
-        <w:rPr>
-          <w:rFonts w:ascii="Arial" w:hAnsi="Arial" w:cs="Arial"/>
-          <w:sz w:val="24"/>
-          <w:szCs w:val="24"/>
-          <w:lang w:val="en-CA"/>
-        </w:rPr>
-        <w:t xml:space="preserve"> package</w:t>
-      </w:r>
-      <w:r>
-        <w:rPr>
-          <w:rFonts w:ascii="Arial" w:hAnsi="Arial" w:cs="Arial"/>
-          <w:sz w:val="24"/>
-          <w:szCs w:val="24"/>
-          <w:lang w:val="en-CA"/>
-        </w:rPr>
-        <w:t>.</w:t>
-      </w:r>
-      <w:r>
-        <w:rPr>
-          <w:rFonts w:ascii="Arial" w:hAnsi="Arial" w:cs="Arial"/>
-          <w:sz w:val="24"/>
-          <w:szCs w:val="24"/>
-          <w:lang w:val="en-CA"/>
-        </w:rPr>
-        <w:t xml:space="preserve"> Both techniques though </w:t>
-      </w:r>
-      <w:r>
-        <w:rPr>
-          <w:rFonts w:ascii="Arial" w:hAnsi="Arial" w:cs="Arial"/>
-          <w:sz w:val="24"/>
-          <w:szCs w:val="24"/>
-          <w:lang w:val="en-CA"/>
-        </w:rPr>
-        <w:t xml:space="preserve">having </w:t>
-      </w:r>
-      <w:r>
-        <w:rPr>
-          <w:rFonts w:ascii="Arial" w:hAnsi="Arial" w:cs="Arial"/>
-          <w:sz w:val="24"/>
-          <w:szCs w:val="24"/>
-          <w:lang w:val="en-CA"/>
-        </w:rPr>
-        <w:t>different</w:t>
-      </w:r>
-      <w:r>
-        <w:rPr>
-          <w:rFonts w:ascii="Arial" w:hAnsi="Arial" w:cs="Arial"/>
-          <w:sz w:val="24"/>
-          <w:szCs w:val="24"/>
-          <w:lang w:val="en-CA"/>
-        </w:rPr>
-        <w:t xml:space="preserve"> results</w:t>
-      </w:r>
-      <w:r>
-        <w:rPr>
-          <w:rFonts w:ascii="Arial" w:hAnsi="Arial" w:cs="Arial"/>
-          <w:sz w:val="24"/>
-          <w:szCs w:val="24"/>
-          <w:lang w:val="en-CA"/>
-        </w:rPr>
-        <w:t>,</w:t>
-      </w:r>
-      <w:r>
-        <w:rPr>
-          <w:rFonts w:ascii="Arial" w:hAnsi="Arial" w:cs="Arial"/>
-          <w:sz w:val="24"/>
-          <w:szCs w:val="24"/>
-          <w:lang w:val="en-CA"/>
-        </w:rPr>
-        <w:t xml:space="preserve"> internally implement the ordinary least squares model.  Therefore, given more time, it would be interesting to determine which parameters could be adjusted using the </w:t>
-      </w:r>
-      <w:bookmarkStart w:id="0" w:name="_GoBack"/>
-      <w:proofErr w:type="spellStart"/>
-      <w:r>
-        <w:rPr>
-          <w:rFonts w:ascii="Courier New" w:hAnsi="Courier New" w:cs="Courier New"/>
-          <w:sz w:val="24"/>
-          <w:szCs w:val="24"/>
-          <w:lang w:val="en-CA"/>
-        </w:rPr>
-        <w:t>sklearn</w:t>
-      </w:r>
-      <w:bookmarkEnd w:id="0"/>
-      <w:proofErr w:type="spellEnd"/>
-      <w:r>
-        <w:rPr>
-          <w:rFonts w:ascii="Arial" w:hAnsi="Arial" w:cs="Arial"/>
-          <w:sz w:val="24"/>
-          <w:szCs w:val="24"/>
-          <w:lang w:val="en-CA"/>
-        </w:rPr>
-        <w:t>, and whether model performance could be improved.</w:t>
-      </w:r>
-      <w:r>
-        <w:rPr>
-          <w:rFonts w:ascii="Arial" w:hAnsi="Arial" w:cs="Arial"/>
-          <w:sz w:val="24"/>
-          <w:szCs w:val="24"/>
-          <w:lang w:val="en-CA"/>
-        </w:rPr>
-        <w:t xml:space="preserve">  Additionally, both techniques</w:t>
-      </w:r>
-      <w:r>
-        <w:rPr>
-          <w:rFonts w:ascii="Arial" w:hAnsi="Arial" w:cs="Arial"/>
-          <w:sz w:val="24"/>
-          <w:szCs w:val="24"/>
-          <w:lang w:val="en-CA"/>
-        </w:rPr>
-        <w:t xml:space="preserve"> </w:t>
-      </w:r>
-      <w:r>
-        <w:rPr>
-          <w:rFonts w:ascii="Arial" w:hAnsi="Arial" w:cs="Arial"/>
-          <w:sz w:val="24"/>
-          <w:szCs w:val="24"/>
-          <w:lang w:val="en-CA"/>
-        </w:rPr>
-        <w:t>suggest</w:t>
-      </w:r>
-      <w:r>
-        <w:rPr>
-          <w:rFonts w:ascii="Arial" w:hAnsi="Arial" w:cs="Arial"/>
-          <w:sz w:val="24"/>
-          <w:szCs w:val="24"/>
-          <w:lang w:val="en-CA"/>
-        </w:rPr>
-        <w:t xml:space="preserve"> </w:t>
-      </w:r>
-      <w:r>
-        <w:rPr>
-          <w:rFonts w:ascii="Arial" w:hAnsi="Arial" w:cs="Arial"/>
-          <w:sz w:val="24"/>
-          <w:szCs w:val="24"/>
-          <w:lang w:val="en-CA"/>
-        </w:rPr>
-        <w:t>that a Syracuse football coach should make roughly $1.8M.</w:t>
-      </w:r>
-      <w:r>
-        <w:rPr>
-          <w:rFonts w:ascii="Arial" w:hAnsi="Arial" w:cs="Arial"/>
-          <w:sz w:val="24"/>
-          <w:szCs w:val="24"/>
-          <w:lang w:val="en-CA"/>
-        </w:rPr>
-        <w:t xml:space="preserve"> More generally, </w:t>
-      </w:r>
-      <w:r>
-        <w:rPr>
-          <w:rFonts w:ascii="Arial" w:hAnsi="Arial" w:cs="Arial"/>
-          <w:sz w:val="24"/>
-          <w:szCs w:val="24"/>
-          <w:lang w:val="en-CA"/>
-        </w:rPr>
-        <w:t>the predicted coach</w:t>
-      </w:r>
-      <w:r>
-        <w:rPr>
-          <w:rFonts w:ascii="Arial" w:hAnsi="Arial" w:cs="Arial"/>
-          <w:sz w:val="24"/>
-          <w:szCs w:val="24"/>
-          <w:lang w:val="en-CA"/>
-        </w:rPr>
-        <w:t>e</w:t>
-      </w:r>
-      <w:r>
-        <w:rPr>
-          <w:rFonts w:ascii="Arial" w:hAnsi="Arial" w:cs="Arial"/>
-          <w:sz w:val="24"/>
-          <w:szCs w:val="24"/>
-          <w:lang w:val="en-CA"/>
-        </w:rPr>
-        <w:t>s</w:t>
-      </w:r>
-      <w:r>
-        <w:rPr>
-          <w:rFonts w:ascii="Arial" w:hAnsi="Arial" w:cs="Arial"/>
-          <w:sz w:val="24"/>
-          <w:szCs w:val="24"/>
-          <w:lang w:val="en-CA"/>
-        </w:rPr>
-        <w:t>’</w:t>
-      </w:r>
-      <w:r>
-        <w:rPr>
-          <w:rFonts w:ascii="Arial" w:hAnsi="Arial" w:cs="Arial"/>
-          <w:sz w:val="24"/>
-          <w:szCs w:val="24"/>
-          <w:lang w:val="en-CA"/>
-        </w:rPr>
-        <w:t xml:space="preserve"> salary is significantly lower than the current $2.4M.</w:t>
-      </w:r>
-    </w:p>
-    <w:p>
-      <w:pPr>
-        <w:rPr>
-          <w:rFonts w:ascii="Arial" w:hAnsi="Arial" w:cs="Arial"/>
-          <w:sz w:val="24"/>
-          <w:szCs w:val="24"/>
-          <w:lang w:val="en-CA"/>
-        </w:rPr>
-      </w:pPr>
-      <w:r>
-        <w:rPr>
-          <w:rFonts w:ascii="Arial" w:hAnsi="Arial" w:cs="Arial"/>
-          <w:sz w:val="24"/>
-          <w:szCs w:val="24"/>
-          <w:lang w:val="en-CA"/>
-        </w:rPr>
-        <w:t>When trying to understand the discrepancy between the two salar</w:t>
-      </w:r>
-      <w:r>
-        <w:rPr>
-          <w:rFonts w:ascii="Arial" w:hAnsi="Arial" w:cs="Arial"/>
-          <w:sz w:val="24"/>
-          <w:szCs w:val="24"/>
-          <w:lang w:val="en-CA"/>
-        </w:rPr>
-        <w:t>ies</w:t>
-      </w:r>
-      <w:r>
-        <w:rPr>
-          <w:rFonts w:ascii="Arial" w:hAnsi="Arial" w:cs="Arial"/>
-          <w:sz w:val="24"/>
-          <w:szCs w:val="24"/>
-          <w:lang w:val="en-CA"/>
-        </w:rPr>
-        <w:t xml:space="preserve">, </w:t>
-      </w:r>
-      <w:r>
-        <w:rPr>
-          <w:rFonts w:ascii="Arial" w:hAnsi="Arial" w:cs="Arial"/>
-          <w:sz w:val="24"/>
-          <w:szCs w:val="24"/>
-          <w:lang w:val="en-CA"/>
-        </w:rPr>
-        <w:t xml:space="preserve">its difficult to argue that the team record was not accounted for, since in 2017, the football team </w:t>
-      </w:r>
-      <w:r>
-        <w:rPr>
-          <w:rFonts w:ascii="Arial" w:hAnsi="Arial" w:cs="Arial"/>
-          <w:sz w:val="24"/>
-          <w:szCs w:val="24"/>
-          <w:lang w:val="en-CA"/>
-        </w:rPr>
-        <w:t>had a</w:t>
-      </w:r>
-      <w:r>
-        <w:rPr>
-          <w:rFonts w:ascii="Arial" w:hAnsi="Arial" w:cs="Arial"/>
-          <w:sz w:val="24"/>
-          <w:szCs w:val="24"/>
-          <w:lang w:val="en-CA"/>
-        </w:rPr>
-        <w:t xml:space="preserve"> 4-8</w:t>
-      </w:r>
-      <w:r>
-        <w:rPr>
-          <w:rFonts w:ascii="Arial" w:hAnsi="Arial" w:cs="Arial"/>
-          <w:sz w:val="24"/>
-          <w:szCs w:val="24"/>
-          <w:lang w:val="en-CA"/>
-        </w:rPr>
-        <w:t xml:space="preserve"> record</w:t>
-      </w:r>
-      <w:r>
-        <w:rPr>
-          <w:rFonts w:ascii="Arial" w:hAnsi="Arial" w:cs="Arial"/>
-          <w:sz w:val="24"/>
-          <w:szCs w:val="24"/>
-          <w:lang w:val="en-CA"/>
-        </w:rPr>
-        <w:t>.</w:t>
-      </w:r>
-      <w:r>
-        <w:rPr>
-          <w:rFonts w:ascii="Arial" w:hAnsi="Arial" w:cs="Arial"/>
-          <w:sz w:val="24"/>
-          <w:szCs w:val="24"/>
-          <w:lang w:val="en-CA"/>
-        </w:rPr>
-        <w:t xml:space="preserve"> Additionally, the graduation success rate as 77 for 2006 was </w:t>
-      </w:r>
-      <w:r>
-        <w:rPr>
-          <w:rFonts w:ascii="Arial" w:hAnsi="Arial" w:cs="Arial"/>
-          <w:sz w:val="24"/>
-          <w:szCs w:val="24"/>
-          <w:lang w:val="en-CA"/>
-        </w:rPr>
-        <w:t>about average</w:t>
-      </w:r>
-      <w:r>
-        <w:rPr>
-          <w:rFonts w:ascii="Arial" w:hAnsi="Arial" w:cs="Arial"/>
-          <w:sz w:val="24"/>
-          <w:szCs w:val="24"/>
-          <w:lang w:val="en-CA"/>
-        </w:rPr>
-        <w:t xml:space="preserve"> relative to other teams</w:t>
-      </w:r>
-      <w:r>
-        <w:rPr>
-          <w:rFonts w:ascii="Arial" w:hAnsi="Arial" w:cs="Arial"/>
-          <w:sz w:val="24"/>
-          <w:szCs w:val="24"/>
-          <w:lang w:val="en-CA"/>
-        </w:rPr>
-        <w:t xml:space="preserve"> used for the analysis</w:t>
-      </w:r>
-      <w:r>
-        <w:rPr>
-          <w:rFonts w:ascii="Arial" w:hAnsi="Arial" w:cs="Arial"/>
-          <w:sz w:val="24"/>
-          <w:szCs w:val="24"/>
-          <w:lang w:val="en-CA"/>
-        </w:rPr>
-        <w:t xml:space="preserve">. </w:t>
-      </w:r>
-      <w:r>
-        <w:rPr>
-          <w:rFonts w:ascii="Arial" w:hAnsi="Arial" w:cs="Arial"/>
-          <w:sz w:val="24"/>
-          <w:szCs w:val="24"/>
-          <w:lang w:val="en-CA"/>
-        </w:rPr>
-        <w:t xml:space="preserve">However, when reviewing the overall model holistically, it does not seem like a reasonable approach. Specifically, using the 2006 graduate success rate, while using </w:t>
-      </w:r>
-      <w:r>
-        <w:rPr>
-          <w:rFonts w:ascii="Arial" w:hAnsi="Arial" w:cs="Arial"/>
-          <w:sz w:val="24"/>
-          <w:szCs w:val="24"/>
-          <w:lang w:val="en-CA"/>
-        </w:rPr>
-        <w:t xml:space="preserve">the </w:t>
-      </w:r>
-      <w:r>
-        <w:rPr>
-          <w:rFonts w:ascii="Arial" w:hAnsi="Arial" w:cs="Arial"/>
-          <w:sz w:val="24"/>
-          <w:szCs w:val="24"/>
-          <w:lang w:val="en-CA"/>
-        </w:rPr>
-        <w:t xml:space="preserve">2017 (last years) </w:t>
-      </w:r>
-      <w:r>
-        <w:rPr>
-          <w:rFonts w:ascii="Arial" w:hAnsi="Arial" w:cs="Arial"/>
-          <w:sz w:val="24"/>
-          <w:szCs w:val="24"/>
-          <w:lang w:val="en-CA"/>
-        </w:rPr>
-        <w:t>season</w:t>
-      </w:r>
-      <w:r>
-        <w:rPr>
-          <w:rFonts w:ascii="Arial" w:hAnsi="Arial" w:cs="Arial"/>
-          <w:sz w:val="24"/>
-          <w:szCs w:val="24"/>
-          <w:lang w:val="en-CA"/>
-        </w:rPr>
-        <w:t xml:space="preserve"> record</w:t>
-      </w:r>
-      <w:r>
-        <w:rPr>
-          <w:rFonts w:ascii="Arial" w:hAnsi="Arial" w:cs="Arial"/>
-          <w:sz w:val="24"/>
-          <w:szCs w:val="24"/>
-          <w:lang w:val="en-CA"/>
-        </w:rPr>
-        <w:t xml:space="preserve"> seem disjoint</w:t>
-      </w:r>
-      <w:r>
-        <w:rPr>
-          <w:rFonts w:ascii="Arial" w:hAnsi="Arial" w:cs="Arial"/>
-          <w:sz w:val="24"/>
-          <w:szCs w:val="24"/>
-          <w:lang w:val="en-CA"/>
-        </w:rPr>
-        <w:t>. Having this level of difference</w:t>
-      </w:r>
-      <w:r>
-        <w:rPr>
-          <w:rFonts w:ascii="Arial" w:hAnsi="Arial" w:cs="Arial"/>
-          <w:sz w:val="24"/>
-          <w:szCs w:val="24"/>
-          <w:lang w:val="en-CA"/>
-        </w:rPr>
-        <w:t>,</w:t>
-      </w:r>
-      <w:r>
-        <w:rPr>
-          <w:rFonts w:ascii="Arial" w:hAnsi="Arial" w:cs="Arial"/>
-          <w:sz w:val="24"/>
-          <w:szCs w:val="24"/>
-          <w:lang w:val="en-CA"/>
-        </w:rPr>
-        <w:t xml:space="preserve"> would have a </w:t>
-      </w:r>
-      <w:r>
-        <w:rPr>
-          <w:rFonts w:ascii="Arial" w:hAnsi="Arial" w:cs="Arial"/>
-          <w:sz w:val="24"/>
-          <w:szCs w:val="24"/>
-          <w:lang w:val="en-CA"/>
-        </w:rPr>
-        <w:t>l</w:t>
-      </w:r>
-      <w:r>
-        <w:rPr>
-          <w:rFonts w:ascii="Arial" w:hAnsi="Arial" w:cs="Arial"/>
-          <w:sz w:val="24"/>
-          <w:szCs w:val="24"/>
-          <w:lang w:val="en-CA"/>
-        </w:rPr>
-        <w:t>arge impact on the overall model.</w:t>
-      </w:r>
-      <w:r>
-        <w:rPr>
-          <w:rFonts w:ascii="Arial" w:hAnsi="Arial" w:cs="Arial"/>
-          <w:sz w:val="24"/>
-          <w:szCs w:val="24"/>
-          <w:lang w:val="en-CA"/>
-        </w:rPr>
-        <w:t xml:space="preserve"> Instead, having the two factors</w:t>
-      </w:r>
-      <w:r>
-        <w:rPr>
-          <w:rFonts w:ascii="Arial" w:hAnsi="Arial" w:cs="Arial"/>
-          <w:sz w:val="24"/>
-          <w:szCs w:val="24"/>
-          <w:lang w:val="en-CA"/>
-        </w:rPr>
-        <w:t xml:space="preserve"> both</w:t>
-      </w:r>
-      <w:r>
-        <w:rPr>
-          <w:rFonts w:ascii="Arial" w:hAnsi="Arial" w:cs="Arial"/>
-          <w:sz w:val="24"/>
-          <w:szCs w:val="24"/>
-          <w:lang w:val="en-CA"/>
-        </w:rPr>
-        <w:t xml:space="preserve"> </w:t>
-      </w:r>
-      <w:r>
-        <w:rPr>
-          <w:rFonts w:ascii="Arial" w:hAnsi="Arial" w:cs="Arial"/>
-          <w:sz w:val="24"/>
-          <w:szCs w:val="24"/>
-          <w:lang w:val="en-CA"/>
-        </w:rPr>
-        <w:t>represent 2006, or 2017</w:t>
-      </w:r>
-      <w:r>
-        <w:rPr>
-          <w:rFonts w:ascii="Arial" w:hAnsi="Arial" w:cs="Arial"/>
-          <w:sz w:val="24"/>
-          <w:szCs w:val="24"/>
-          <w:lang w:val="en-CA"/>
-        </w:rPr>
-        <w:t xml:space="preserve"> would be more appropriate when generating </w:t>
-      </w:r>
-      <w:r>
-        <w:rPr>
-          <w:rFonts w:ascii="Arial" w:hAnsi="Arial" w:cs="Arial"/>
-          <w:sz w:val="24"/>
-          <w:szCs w:val="24"/>
-          <w:lang w:val="en-CA"/>
-        </w:rPr>
-        <w:t>the corresponding model.</w:t>
-      </w:r>
-    </w:p>
-    <w:p>
-      <w:pPr>
-        <w:rPr>
-          <w:rFonts w:ascii="Arial" w:hAnsi="Arial" w:cs="Arial"/>
-          <w:sz w:val="24"/>
-          <w:szCs w:val="24"/>
-          <w:lang w:val="en-CA"/>
-        </w:rPr>
-      </w:pPr>
-      <w:r>
-        <w:rPr>
-          <w:rFonts w:ascii="Arial" w:hAnsi="Arial" w:cs="Arial"/>
-          <w:sz w:val="24"/>
-          <w:szCs w:val="24"/>
-          <w:lang w:val="en-CA"/>
-        </w:rPr>
         <w:t>Lastly, more data for the coach</w:t>
       </w:r>
       <w:r>
@@ -8644,7 +9680,7 @@
 </file>
 
 <file path=customXml/itemProps1.xml><?xml version="1.0" encoding="utf-8"?>
-<ds:datastoreItem xmlns:ds="http://schemas.openxmlformats.org/officeDocument/2006/customXml" ds:itemID="{14F63A9F-75B6-46AB-85CE-241E70953DB7}">
+<ds:datastoreItem xmlns:ds="http://schemas.openxmlformats.org/officeDocument/2006/customXml" ds:itemID="{F4AACD1F-208C-4830-959B-1EE3D30D39C5}">
   <ds:schemaRefs>
     <ds:schemaRef ds:uri="http://schemas.openxmlformats.org/officeDocument/2006/bibliography"/>
   </ds:schemaRefs>

</xml_diff>

<commit_message>
#19: write-up.docx, fix spacing
</commit_message>
<xml_diff>
--- a/lab1/write-up.docx
+++ b/lab1/write-up.docx
@@ -2619,8 +2619,6 @@
         </w:rPr>
         <w:t>O</w:t>
       </w:r>
-      <w:bookmarkStart w:id="0" w:name="_GoBack"/>
-      <w:bookmarkEnd w:id="0"/>
       <w:r>
         <w:rPr>
           <w:rFonts w:ascii="Arial" w:hAnsi="Arial" w:cs="Arial"/>
@@ -6924,6 +6922,18 @@
         </w:rPr>
         <w:t>.</w:t>
       </w:r>
+    </w:p>
+    <w:p>
+      <w:pPr>
+        <w:rPr>
+          <w:rFonts w:ascii="Arial" w:hAnsi="Arial" w:cs="Arial"/>
+          <w:sz w:val="24"/>
+          <w:szCs w:val="24"/>
+          <w:lang w:val="en-CA"/>
+        </w:rPr>
+      </w:pPr>
+      <w:bookmarkStart w:id="0" w:name="_GoBack"/>
+      <w:bookmarkEnd w:id="0"/>
     </w:p>
     <w:p>
       <w:pPr>
@@ -9680,7 +9690,7 @@
 </file>
 
 <file path=customXml/itemProps1.xml><?xml version="1.0" encoding="utf-8"?>
-<ds:datastoreItem xmlns:ds="http://schemas.openxmlformats.org/officeDocument/2006/customXml" ds:itemID="{F4AACD1F-208C-4830-959B-1EE3D30D39C5}">
+<ds:datastoreItem xmlns:ds="http://schemas.openxmlformats.org/officeDocument/2006/customXml" ds:itemID="{D50B5801-C991-43E4-A1A7-4540EE07E4DB}">
   <ds:schemaRefs>
     <ds:schemaRef ds:uri="http://schemas.openxmlformats.org/officeDocument/2006/bibliography"/>
   </ds:schemaRefs>

</xml_diff>